<commit_message>
Ajout du début de l'analyse UML + compte rendu de l'après midi
</commit_message>
<xml_diff>
--- a/Elements rapport/Journal de bord.docx
+++ b/Elements rapport/Journal de bord.docx
@@ -31,6 +31,12 @@
         </w:rPr>
         <w:t>Mercredi 13 Février 2019</w:t>
       </w:r>
+      <w:r>
+        <w:rPr>
+          <w:color w:val="000000" w:themeColor="text1"/>
+        </w:rPr>
+        <w:t xml:space="preserve"> (Matinée)</w:t>
+      </w:r>
     </w:p>
     <w:p>
       <w:pPr>
@@ -231,7 +237,13 @@
         <w:rPr>
           <w:color w:val="000000" w:themeColor="text1"/>
         </w:rPr>
-        <w:t>Une fois connecté, on a une page menue</w:t>
+        <w:t xml:space="preserve">Une fois connecté, on a </w:t>
+      </w:r>
+      <w:r>
+        <w:rPr>
+          <w:color w:val="000000" w:themeColor="text1"/>
+        </w:rPr>
+        <w:t>une page de menu</w:t>
       </w:r>
       <w:r>
         <w:rPr>
@@ -300,7 +312,25 @@
           <w:sz w:val="28"/>
           <w:u w:val="single"/>
         </w:rPr>
-        <w:t xml:space="preserve">Questions à poser aux commanditaires : </w:t>
+        <w:t>Q</w:t>
+      </w:r>
+      <w:r>
+        <w:rPr>
+          <w:b/>
+          <w:color w:val="000000" w:themeColor="text1"/>
+          <w:sz w:val="28"/>
+          <w:u w:val="single"/>
+        </w:rPr>
+        <w:t>uestions posées</w:t>
+      </w:r>
+      <w:r>
+        <w:rPr>
+          <w:b/>
+          <w:color w:val="000000" w:themeColor="text1"/>
+          <w:sz w:val="28"/>
+          <w:u w:val="single"/>
+        </w:rPr>
+        <w:t xml:space="preserve"> aux commanditaires : </w:t>
       </w:r>
     </w:p>
     <w:p>
@@ -647,23 +677,133 @@
         <w:rPr>
           <w:color w:val="000000" w:themeColor="text1"/>
         </w:rPr>
-        <w:t>APIs utilisées</w:t>
-      </w:r>
-      <w:r>
-        <w:rPr>
-          <w:color w:val="000000" w:themeColor="text1"/>
-        </w:rPr>
-        <w:t xml:space="preserve"> : OSM ou GoogleMap </w:t>
-      </w:r>
-    </w:p>
-    <w:p>
-      <w:pPr>
-        <w:pStyle w:val="Pardeliste"/>
-        <w:jc w:val="both"/>
-        <w:rPr>
-          <w:color w:val="000000" w:themeColor="text1"/>
-        </w:rPr>
-      </w:pPr>
+        <w:t>Réalisation d’</w:t>
+      </w:r>
+      <w:r>
+        <w:rPr>
+          <w:color w:val="000000" w:themeColor="text1"/>
+        </w:rPr>
+        <w:t xml:space="preserve">un sondage afin de </w:t>
+      </w:r>
+      <w:r>
+        <w:rPr>
+          <w:color w:val="000000" w:themeColor="text1"/>
+        </w:rPr>
+        <w:t>cibler les attentes d’élèves de diverses écoles du campus </w:t>
+      </w:r>
+    </w:p>
+    <w:p>
+      <w:pPr>
+        <w:pStyle w:val="Pardeliste"/>
+        <w:jc w:val="both"/>
+        <w:rPr>
+          <w:color w:val="0070C0"/>
+        </w:rPr>
+      </w:pPr>
+      <w:r>
+        <w:rPr>
+          <w:color w:val="0070C0"/>
+        </w:rPr>
+        <w:t>Afin de f</w:t>
+      </w:r>
+      <w:r>
+        <w:rPr>
+          <w:color w:val="0070C0"/>
+        </w:rPr>
+        <w:t xml:space="preserve">aire </w:t>
+      </w:r>
+      <w:r>
+        <w:rPr>
+          <w:color w:val="0070C0"/>
+        </w:rPr>
+        <w:t xml:space="preserve">circuler notre enquête, il nous a été proposé de réaliser </w:t>
+      </w:r>
+      <w:r>
+        <w:rPr>
+          <w:color w:val="0070C0"/>
+        </w:rPr>
+        <w:t xml:space="preserve">un GoogleDoc </w:t>
+      </w:r>
+      <w:r>
+        <w:rPr>
+          <w:color w:val="0070C0"/>
+        </w:rPr>
+        <w:t>que l’on partagera avec les diverses écoles. De plus, Mandine</w:t>
+      </w:r>
+      <w:r>
+        <w:rPr>
+          <w:color w:val="0070C0"/>
+        </w:rPr>
+        <w:t xml:space="preserve"> </w:t>
+      </w:r>
+      <w:r>
+        <w:rPr>
+          <w:color w:val="0070C0"/>
+        </w:rPr>
+        <w:t>pourra faire passer notre</w:t>
+      </w:r>
+      <w:r>
+        <w:rPr>
+          <w:color w:val="0070C0"/>
+        </w:rPr>
+        <w:t xml:space="preserve"> </w:t>
+      </w:r>
+      <w:r>
+        <w:rPr>
+          <w:color w:val="0070C0"/>
+        </w:rPr>
+        <w:t>questionnaire</w:t>
+      </w:r>
+      <w:r>
+        <w:rPr>
+          <w:color w:val="0070C0"/>
+        </w:rPr>
+        <w:t xml:space="preserve"> à des étudiants de terminales</w:t>
+      </w:r>
+      <w:r>
+        <w:rPr>
+          <w:color w:val="0070C0"/>
+        </w:rPr>
+        <w:t xml:space="preserve"> venant assister à des cours de premières années à l’UPEM. </w:t>
+      </w:r>
+    </w:p>
+    <w:p>
+      <w:pPr>
+        <w:pStyle w:val="Pardeliste"/>
+        <w:jc w:val="both"/>
+        <w:rPr>
+          <w:color w:val="000000" w:themeColor="text1"/>
+        </w:rPr>
+      </w:pPr>
+    </w:p>
+    <w:p>
+      <w:pPr>
+        <w:pStyle w:val="Pardeliste"/>
+        <w:jc w:val="both"/>
+        <w:rPr>
+          <w:color w:val="000000" w:themeColor="text1"/>
+        </w:rPr>
+      </w:pPr>
+    </w:p>
+    <w:p>
+      <w:pPr>
+        <w:jc w:val="both"/>
+        <w:rPr>
+          <w:b/>
+          <w:color w:val="000000" w:themeColor="text1"/>
+          <w:sz w:val="28"/>
+          <w:u w:val="single"/>
+        </w:rPr>
+      </w:pPr>
+      <w:r>
+        <w:rPr>
+          <w:b/>
+          <w:color w:val="000000" w:themeColor="text1"/>
+          <w:sz w:val="28"/>
+          <w:u w:val="single"/>
+        </w:rPr>
+        <w:t xml:space="preserve">Bilan de la première rencontre avec les commanditaires : </w:t>
+      </w:r>
     </w:p>
     <w:p>
       <w:pPr>
@@ -681,133 +821,53 @@
         <w:rPr>
           <w:color w:val="000000" w:themeColor="text1"/>
         </w:rPr>
-        <w:t>Réalisation d’</w:t>
-      </w:r>
-      <w:r>
-        <w:rPr>
-          <w:color w:val="000000" w:themeColor="text1"/>
-        </w:rPr>
-        <w:t xml:space="preserve">un sondage afin de </w:t>
-      </w:r>
-      <w:r>
-        <w:rPr>
-          <w:color w:val="000000" w:themeColor="text1"/>
-        </w:rPr>
-        <w:t>cibler les attentes d’élèves de diverses écoles du campus </w:t>
-      </w:r>
-    </w:p>
-    <w:p>
-      <w:pPr>
-        <w:pStyle w:val="Pardeliste"/>
-        <w:jc w:val="both"/>
-        <w:rPr>
-          <w:color w:val="0070C0"/>
-        </w:rPr>
-      </w:pPr>
-      <w:r>
-        <w:rPr>
-          <w:color w:val="0070C0"/>
-        </w:rPr>
-        <w:t>Afin de f</w:t>
-      </w:r>
-      <w:r>
-        <w:rPr>
-          <w:color w:val="0070C0"/>
-        </w:rPr>
-        <w:t xml:space="preserve">aire </w:t>
-      </w:r>
-      <w:r>
-        <w:rPr>
-          <w:color w:val="0070C0"/>
-        </w:rPr>
-        <w:t xml:space="preserve">circuler notre enquête, il nous a été proposé de réaliser </w:t>
-      </w:r>
-      <w:r>
-        <w:rPr>
-          <w:color w:val="0070C0"/>
-        </w:rPr>
-        <w:t xml:space="preserve">un GoogleDoc </w:t>
-      </w:r>
-      <w:r>
-        <w:rPr>
-          <w:color w:val="0070C0"/>
-        </w:rPr>
-        <w:t>que l’on partagera avec les diverses écoles. De plus, Mandine</w:t>
-      </w:r>
-      <w:r>
-        <w:rPr>
-          <w:color w:val="0070C0"/>
-        </w:rPr>
-        <w:t xml:space="preserve"> </w:t>
-      </w:r>
-      <w:r>
-        <w:rPr>
-          <w:color w:val="0070C0"/>
-        </w:rPr>
-        <w:t>pourra faire passer notre</w:t>
-      </w:r>
-      <w:r>
-        <w:rPr>
-          <w:color w:val="0070C0"/>
-        </w:rPr>
-        <w:t xml:space="preserve"> </w:t>
-      </w:r>
-      <w:r>
-        <w:rPr>
-          <w:color w:val="0070C0"/>
-        </w:rPr>
-        <w:t>questionnaire</w:t>
-      </w:r>
-      <w:r>
-        <w:rPr>
-          <w:color w:val="0070C0"/>
-        </w:rPr>
-        <w:t xml:space="preserve"> à des étudiants de terminales</w:t>
-      </w:r>
-      <w:r>
-        <w:rPr>
-          <w:color w:val="0070C0"/>
-        </w:rPr>
-        <w:t xml:space="preserve"> venant assister à des cours de premières années à l’UPEM. </w:t>
-      </w:r>
-    </w:p>
-    <w:p>
-      <w:pPr>
-        <w:pStyle w:val="Pardeliste"/>
-        <w:jc w:val="both"/>
-        <w:rPr>
-          <w:color w:val="000000" w:themeColor="text1"/>
-        </w:rPr>
-      </w:pPr>
-    </w:p>
-    <w:p>
-      <w:pPr>
-        <w:pStyle w:val="Pardeliste"/>
-        <w:jc w:val="both"/>
-        <w:rPr>
-          <w:color w:val="000000" w:themeColor="text1"/>
-        </w:rPr>
-      </w:pPr>
-    </w:p>
-    <w:p>
-      <w:pPr>
-        <w:jc w:val="both"/>
-        <w:rPr>
-          <w:b/>
-          <w:color w:val="000000" w:themeColor="text1"/>
-          <w:sz w:val="28"/>
-          <w:u w:val="single"/>
-        </w:rPr>
-      </w:pPr>
-      <w:r>
-        <w:rPr>
-          <w:b/>
-          <w:color w:val="000000" w:themeColor="text1"/>
-          <w:sz w:val="28"/>
-          <w:u w:val="single"/>
-        </w:rPr>
-        <w:t xml:space="preserve">Bilan de la première rencontre avec les commanditaires : </w:t>
-      </w:r>
+        <w:t>La première grande question qui s’est pos</w:t>
+      </w:r>
+      <w:r>
+        <w:rPr>
+          <w:color w:val="000000" w:themeColor="text1"/>
+        </w:rPr>
+        <w:t>ée concerne</w:t>
+      </w:r>
+      <w:r>
+        <w:rPr>
+          <w:color w:val="000000" w:themeColor="text1"/>
+        </w:rPr>
+        <w:t xml:space="preserve"> la migration de l’</w:t>
+      </w:r>
+      <w:r>
+        <w:rPr>
+          <w:color w:val="000000" w:themeColor="text1"/>
+        </w:rPr>
+        <w:t xml:space="preserve">UPEM </w:t>
+      </w:r>
+      <w:r>
+        <w:rPr>
+          <w:color w:val="000000" w:themeColor="text1"/>
+        </w:rPr>
+        <w:t>en Gustave</w:t>
+      </w:r>
+      <w:r>
+        <w:rPr>
+          <w:color w:val="000000" w:themeColor="text1"/>
+        </w:rPr>
+        <w:t xml:space="preserve"> Eifel</w:t>
+      </w:r>
+      <w:r>
+        <w:rPr>
+          <w:color w:val="000000" w:themeColor="text1"/>
+        </w:rPr>
+        <w:t xml:space="preserve">. Il s’agit de savoir si notre application présentera l’université Gustave Eifel dans son intégralité en tant qu’un seul établissement, ou si chaque établissement sera présenté séparément. </w:t>
+      </w:r>
+    </w:p>
+    <w:p>
+      <w:pPr>
+        <w:pStyle w:val="Pardeliste"/>
+        <w:jc w:val="both"/>
+        <w:rPr>
+          <w:color w:val="000000" w:themeColor="text1"/>
+        </w:rPr>
+      </w:pPr>
     </w:p>
     <w:p>
       <w:pPr>
@@ -825,53 +885,127 @@
         <w:rPr>
           <w:color w:val="000000" w:themeColor="text1"/>
         </w:rPr>
-        <w:t>La première grande question qui s’est pos</w:t>
-      </w:r>
-      <w:r>
-        <w:rPr>
-          <w:color w:val="000000" w:themeColor="text1"/>
-        </w:rPr>
-        <w:t>ée concerne</w:t>
-      </w:r>
-      <w:r>
-        <w:rPr>
-          <w:color w:val="000000" w:themeColor="text1"/>
-        </w:rPr>
-        <w:t xml:space="preserve"> la migration de l’</w:t>
-      </w:r>
-      <w:r>
-        <w:rPr>
-          <w:color w:val="000000" w:themeColor="text1"/>
-        </w:rPr>
-        <w:t xml:space="preserve">UPEM </w:t>
-      </w:r>
-      <w:r>
-        <w:rPr>
-          <w:color w:val="000000" w:themeColor="text1"/>
-        </w:rPr>
-        <w:t>en Gustave</w:t>
-      </w:r>
-      <w:r>
-        <w:rPr>
-          <w:color w:val="000000" w:themeColor="text1"/>
-        </w:rPr>
-        <w:t xml:space="preserve"> Eifel</w:t>
-      </w:r>
-      <w:r>
-        <w:rPr>
-          <w:color w:val="000000" w:themeColor="text1"/>
-        </w:rPr>
-        <w:t xml:space="preserve">. Il s’agit de savoir si notre application présentera l’université Gustave Eifel dans son intégralité en tant qu’un seul établissement, ou si chaque établissement sera présenté séparément. </w:t>
-      </w:r>
-    </w:p>
-    <w:p>
-      <w:pPr>
-        <w:pStyle w:val="Pardeliste"/>
-        <w:jc w:val="both"/>
-        <w:rPr>
-          <w:color w:val="000000" w:themeColor="text1"/>
-        </w:rPr>
-      </w:pPr>
+        <w:t xml:space="preserve">Dans un second temps, nos commanditaires nous ont présentées plus en détails leur attentes en termes de fonctionnalités. </w:t>
+      </w:r>
+    </w:p>
+    <w:p>
+      <w:pPr>
+        <w:pStyle w:val="Pardeliste"/>
+        <w:jc w:val="both"/>
+        <w:rPr>
+          <w:color w:val="000000" w:themeColor="text1"/>
+        </w:rPr>
+      </w:pPr>
+      <w:r>
+        <w:rPr>
+          <w:color w:val="000000" w:themeColor="text1"/>
+        </w:rPr>
+        <w:t xml:space="preserve">De manière générale, elles veulent une application dédiée aux JPO qui permet aux visiteurs de préparer en amont leur visite. On y trouvera un programme complet de la JPO (événement proposés par chaque école) où le visiteur pourra mettre en favoris les événement qui l’intéressent, ce qui lui créera un programme personnalisé. </w:t>
+      </w:r>
+    </w:p>
+    <w:p>
+      <w:pPr>
+        <w:pStyle w:val="Pardeliste"/>
+        <w:jc w:val="both"/>
+        <w:rPr>
+          <w:color w:val="000000" w:themeColor="text1"/>
+        </w:rPr>
+      </w:pPr>
+      <w:r>
+        <w:rPr>
+          <w:color w:val="000000" w:themeColor="text1"/>
+        </w:rPr>
+        <w:t xml:space="preserve">Selon son programme, un chemin optimal lui sera proposé afin de lui permettre d’assister à </w:t>
+      </w:r>
+      <w:r>
+        <w:rPr>
+          <w:color w:val="000000" w:themeColor="text1"/>
+        </w:rPr>
+        <w:t xml:space="preserve">tous les événements qui l’intéresse. De plus, tout au long de son parcours, des notifications lui seront envoyées ; par exemple si l’utilisateur se situe à la gare, il pourra être informé des horaires des prochaines navettes, s’il est devant un établissement, il recevra une notification lui indiquant le nom de l’établissement. </w:t>
+      </w:r>
+    </w:p>
+    <w:p>
+      <w:pPr>
+        <w:pStyle w:val="Pardeliste"/>
+        <w:jc w:val="both"/>
+        <w:rPr>
+          <w:color w:val="000000" w:themeColor="text1"/>
+        </w:rPr>
+      </w:pPr>
+    </w:p>
+    <w:p>
+      <w:pPr>
+        <w:jc w:val="both"/>
+        <w:rPr>
+          <w:color w:val="000000" w:themeColor="text1"/>
+        </w:rPr>
+      </w:pPr>
+    </w:p>
+    <w:p>
+      <w:pPr>
+        <w:jc w:val="both"/>
+        <w:rPr>
+          <w:color w:val="000000" w:themeColor="text1"/>
+        </w:rPr>
+      </w:pPr>
+      <w:r>
+        <w:rPr>
+          <w:color w:val="000000" w:themeColor="text1"/>
+        </w:rPr>
+        <w:lastRenderedPageBreak/>
+        <w:t>Ma</w:t>
+      </w:r>
+      <w:r>
+        <w:rPr>
+          <w:color w:val="000000" w:themeColor="text1"/>
+        </w:rPr>
+        <w:t>il de la commanditaire</w:t>
+      </w:r>
+      <w:r>
+        <w:rPr>
+          <w:color w:val="000000" w:themeColor="text1"/>
+        </w:rPr>
+        <w:t xml:space="preserve"> : </w:t>
+      </w:r>
+      <w:r>
+        <w:rPr>
+          <w:color w:val="000000" w:themeColor="text1"/>
+        </w:rPr>
+        <w:t>Maelys.gaillet@ensg.eu</w:t>
+      </w:r>
+    </w:p>
+    <w:p>
+      <w:pPr>
+        <w:pStyle w:val="Titre1"/>
+        <w:jc w:val="both"/>
+        <w:rPr>
+          <w:color w:val="000000" w:themeColor="text1"/>
+        </w:rPr>
+      </w:pPr>
+      <w:r>
+        <w:rPr>
+          <w:color w:val="000000" w:themeColor="text1"/>
+        </w:rPr>
+        <w:t>Mercredi 13 Février 2019</w:t>
+      </w:r>
+      <w:r>
+        <w:rPr>
+          <w:color w:val="000000" w:themeColor="text1"/>
+        </w:rPr>
+        <w:t xml:space="preserve"> (</w:t>
+      </w:r>
+      <w:r>
+        <w:rPr>
+          <w:color w:val="000000" w:themeColor="text1"/>
+        </w:rPr>
+        <w:t>Après-midi</w:t>
+      </w:r>
+      <w:r>
+        <w:rPr>
+          <w:color w:val="000000" w:themeColor="text1"/>
+        </w:rPr>
+        <w:t>)</w:t>
+      </w:r>
     </w:p>
     <w:p>
       <w:pPr>
@@ -889,51 +1023,393 @@
         <w:rPr>
           <w:color w:val="000000" w:themeColor="text1"/>
         </w:rPr>
-        <w:t xml:space="preserve">Dans un second temps, nos commanditaires nous ont présentées plus en détails leur attentes en termes de fonctionnalités. </w:t>
-      </w:r>
-    </w:p>
-    <w:p>
-      <w:pPr>
-        <w:pStyle w:val="Pardeliste"/>
-        <w:jc w:val="both"/>
-        <w:rPr>
-          <w:color w:val="000000" w:themeColor="text1"/>
-        </w:rPr>
-      </w:pPr>
-      <w:r>
-        <w:rPr>
-          <w:color w:val="000000" w:themeColor="text1"/>
-        </w:rPr>
-        <w:t xml:space="preserve">De manière générale, elles veulent une application dédiée aux JPO qui permet aux visiteurs de préparer en amont leur visite. On y trouvera un programme complet de la JPO (événement proposés par chaque école) où le visiteur pourra mettre en favoris les événement qui l’intéressent, ce qui lui créera un programme personnalisé. </w:t>
-      </w:r>
-    </w:p>
-    <w:p>
-      <w:pPr>
-        <w:pStyle w:val="Pardeliste"/>
-        <w:jc w:val="both"/>
-        <w:rPr>
-          <w:color w:val="000000" w:themeColor="text1"/>
-        </w:rPr>
-      </w:pPr>
-      <w:r>
-        <w:rPr>
-          <w:color w:val="000000" w:themeColor="text1"/>
-        </w:rPr>
-        <w:t xml:space="preserve">Selon son programme, un chemin optimal lui sera proposé afin de lui permettre d’assister à </w:t>
-      </w:r>
-      <w:r>
-        <w:rPr>
-          <w:color w:val="000000" w:themeColor="text1"/>
-        </w:rPr>
-        <w:t xml:space="preserve">tous les événements qui l’intéresse. De plus, tout au long de son parcours, des notifications lui seront envoyées ; par exemple si l’utilisateur se situe à la gare, il pourra être informé des horaires des prochaines navettes, s’il est devant un établissement, il recevra une notification lui indiquant le nom de l’établissement. </w:t>
-      </w:r>
-    </w:p>
-    <w:p>
-      <w:pPr>
-        <w:pStyle w:val="Pardeliste"/>
-        <w:jc w:val="both"/>
-        <w:rPr>
-          <w:color w:val="000000" w:themeColor="text1"/>
+        <w:t xml:space="preserve">Rencontre avec Victor Coindet afin de lui poser des questions techniques </w:t>
+      </w:r>
+      <w:r>
+        <w:rPr>
+          <w:color w:val="000000" w:themeColor="text1"/>
+        </w:rPr>
+        <w:t xml:space="preserve">notamment sur la partie serveur </w:t>
+      </w:r>
+    </w:p>
+    <w:p>
+      <w:pPr>
+        <w:pStyle w:val="Pardeliste"/>
+        <w:numPr>
+          <w:ilvl w:val="0"/>
+          <w:numId w:val="17"/>
+        </w:numPr>
+        <w:jc w:val="both"/>
+        <w:rPr>
+          <w:color w:val="000000" w:themeColor="text1"/>
+        </w:rPr>
+      </w:pPr>
+      <w:r>
+        <w:rPr>
+          <w:color w:val="000000" w:themeColor="text1"/>
+        </w:rPr>
+        <w:t xml:space="preserve">Rencontre avec Alain CHAUMET afin d’en savoir plus sur les questions d’autorisations </w:t>
+      </w:r>
+    </w:p>
+    <w:p>
+      <w:pPr>
+        <w:pStyle w:val="Pardeliste"/>
+        <w:numPr>
+          <w:ilvl w:val="0"/>
+          <w:numId w:val="17"/>
+        </w:numPr>
+        <w:jc w:val="both"/>
+        <w:rPr>
+          <w:color w:val="000000" w:themeColor="text1"/>
+        </w:rPr>
+      </w:pPr>
+      <w:r>
+        <w:rPr>
+          <w:color w:val="000000" w:themeColor="text1"/>
+        </w:rPr>
+        <w:t xml:space="preserve">Début de l’analyse UML : </w:t>
+      </w:r>
+    </w:p>
+    <w:p>
+      <w:pPr>
+        <w:jc w:val="both"/>
+        <w:rPr>
+          <w:b/>
+          <w:color w:val="000000" w:themeColor="text1"/>
+          <w:sz w:val="28"/>
+          <w:szCs w:val="28"/>
+          <w:u w:val="single"/>
+        </w:rPr>
+      </w:pPr>
+      <w:r>
+        <w:rPr>
+          <w:b/>
+          <w:color w:val="000000" w:themeColor="text1"/>
+          <w:sz w:val="28"/>
+          <w:szCs w:val="28"/>
+          <w:u w:val="single"/>
+        </w:rPr>
+        <w:t>Q</w:t>
+      </w:r>
+      <w:r>
+        <w:rPr>
+          <w:b/>
+          <w:color w:val="000000" w:themeColor="text1"/>
+          <w:sz w:val="28"/>
+          <w:szCs w:val="28"/>
+          <w:u w:val="single"/>
+        </w:rPr>
+        <w:t>uestions posées</w:t>
+      </w:r>
+      <w:r>
+        <w:rPr>
+          <w:b/>
+          <w:color w:val="000000" w:themeColor="text1"/>
+          <w:sz w:val="28"/>
+          <w:szCs w:val="28"/>
+          <w:u w:val="single"/>
+        </w:rPr>
+        <w:t xml:space="preserve"> </w:t>
+      </w:r>
+      <w:r>
+        <w:rPr>
+          <w:b/>
+          <w:color w:val="000000" w:themeColor="text1"/>
+          <w:sz w:val="28"/>
+          <w:szCs w:val="28"/>
+          <w:u w:val="single"/>
+        </w:rPr>
+        <w:t xml:space="preserve">: </w:t>
+      </w:r>
+    </w:p>
+    <w:p>
+      <w:pPr>
+        <w:pStyle w:val="Pardeliste"/>
+        <w:numPr>
+          <w:ilvl w:val="0"/>
+          <w:numId w:val="17"/>
+        </w:numPr>
+        <w:jc w:val="both"/>
+        <w:rPr>
+          <w:color w:val="000000" w:themeColor="text1"/>
+        </w:rPr>
+      </w:pPr>
+      <w:r>
+        <w:rPr>
+          <w:color w:val="000000" w:themeColor="text1"/>
+        </w:rPr>
+        <w:t xml:space="preserve">Est-ce qu’il y a un serveur disponible que l’on pourra utiliser pour stocker nos BDD (écoles et visiteurs) ? </w:t>
+      </w:r>
+      <w:r>
+        <w:rPr>
+          <w:color w:val="000000" w:themeColor="text1"/>
+        </w:rPr>
+        <w:t>Avons-nous besoin d’autorisations particulières ?</w:t>
+      </w:r>
+      <w:r>
+        <w:rPr>
+          <w:color w:val="000000" w:themeColor="text1"/>
+        </w:rPr>
+        <w:t xml:space="preserve"> Est-ce légal ? Avons-nous des questions de sécurité à se poser ? </w:t>
+      </w:r>
+    </w:p>
+    <w:p>
+      <w:pPr>
+        <w:pStyle w:val="Pardeliste"/>
+        <w:jc w:val="both"/>
+        <w:rPr>
+          <w:color w:val="0070C0"/>
+        </w:rPr>
+      </w:pPr>
+      <w:r>
+        <w:rPr>
+          <w:color w:val="0070C0"/>
+        </w:rPr>
+        <w:t>L</w:t>
+      </w:r>
+      <w:r>
+        <w:rPr>
+          <w:color w:val="0070C0"/>
+        </w:rPr>
+        <w:t xml:space="preserve">e stockage est à voir avec RSI, dans le cas où l’école ne peut pas mettre à notre disposition un serveur à long terme, on devra se rabattre vers les autres écoles où bien un service payant. </w:t>
+      </w:r>
+    </w:p>
+    <w:p>
+      <w:pPr>
+        <w:pStyle w:val="Pardeliste"/>
+        <w:jc w:val="both"/>
+        <w:rPr>
+          <w:color w:val="0070C0"/>
+        </w:rPr>
+      </w:pPr>
+      <w:r>
+        <w:rPr>
+          <w:color w:val="0070C0"/>
+        </w:rPr>
+        <w:t>Il faudra penser à faire une demande de permission pour accéder à la localisation des utilisateurs.</w:t>
+      </w:r>
+    </w:p>
+    <w:p>
+      <w:pPr>
+        <w:pStyle w:val="Pardeliste"/>
+        <w:jc w:val="both"/>
+        <w:rPr>
+          <w:color w:val="0070C0"/>
+        </w:rPr>
+      </w:pPr>
+      <w:r>
+        <w:rPr>
+          <w:color w:val="0070C0"/>
+        </w:rPr>
+        <w:t>On n’a pas forcément besoin de stocker le nom et prénom des visiteurs, mais juste un pseudonyme afin de contourner certaines questions de légalité.</w:t>
+      </w:r>
+    </w:p>
+    <w:p>
+      <w:pPr>
+        <w:pStyle w:val="Pardeliste"/>
+        <w:jc w:val="both"/>
+        <w:rPr>
+          <w:color w:val="0070C0"/>
+        </w:rPr>
+      </w:pPr>
+      <w:r>
+        <w:rPr>
+          <w:color w:val="0070C0"/>
+        </w:rPr>
+        <w:t>Si on stocke des données personnelles, on est tenu d’en informer l’</w:t>
+      </w:r>
+      <w:r>
+        <w:rPr>
+          <w:color w:val="0070C0"/>
+        </w:rPr>
+        <w:t xml:space="preserve">ACNIL et/ou </w:t>
+      </w:r>
+      <w:r>
+        <w:rPr>
+          <w:color w:val="0070C0"/>
+        </w:rPr>
+        <w:t xml:space="preserve">RGPD : protège les données personnelle, réglemente ce que les entreprises peuvent faire avec nos données. </w:t>
+      </w:r>
+    </w:p>
+    <w:p>
+      <w:pPr>
+        <w:pStyle w:val="Pardeliste"/>
+        <w:jc w:val="both"/>
+        <w:rPr>
+          <w:color w:val="0070C0"/>
+        </w:rPr>
+      </w:pPr>
+    </w:p>
+    <w:p>
+      <w:pPr>
+        <w:pStyle w:val="Pardeliste"/>
+        <w:numPr>
+          <w:ilvl w:val="0"/>
+          <w:numId w:val="17"/>
+        </w:numPr>
+        <w:jc w:val="both"/>
+        <w:rPr>
+          <w:color w:val="000000" w:themeColor="text1"/>
+        </w:rPr>
+      </w:pPr>
+      <w:r>
+        <w:rPr>
+          <w:color w:val="000000" w:themeColor="text1"/>
+        </w:rPr>
+        <w:t xml:space="preserve">Compatibilité des réseaux sociaux (facebook, Instagram) </w:t>
+      </w:r>
+    </w:p>
+    <w:p>
+      <w:pPr>
+        <w:pStyle w:val="Pardeliste"/>
+        <w:jc w:val="both"/>
+        <w:rPr>
+          <w:color w:val="0070C0"/>
+        </w:rPr>
+      </w:pPr>
+      <w:r>
+        <w:rPr>
+          <w:color w:val="0070C0"/>
+        </w:rPr>
+        <w:t>Il existe des API qui permettent de gérer la connexion à partir de réseaux sociaux</w:t>
+      </w:r>
+      <w:r>
+        <w:rPr>
+          <w:color w:val="0070C0"/>
+        </w:rPr>
+        <w:t xml:space="preserve">. Pour cela, certaines autorisations seront nécessaires ; </w:t>
+      </w:r>
+    </w:p>
+    <w:p>
+      <w:pPr>
+        <w:pStyle w:val="Pardeliste"/>
+        <w:jc w:val="both"/>
+        <w:rPr>
+          <w:color w:val="0070C0"/>
+        </w:rPr>
+      </w:pPr>
+    </w:p>
+    <w:p>
+      <w:pPr>
+        <w:pStyle w:val="Pardeliste"/>
+        <w:numPr>
+          <w:ilvl w:val="0"/>
+          <w:numId w:val="17"/>
+        </w:numPr>
+        <w:jc w:val="both"/>
+        <w:rPr>
+          <w:color w:val="000000" w:themeColor="text1"/>
+        </w:rPr>
+      </w:pPr>
+      <w:r>
+        <w:rPr>
+          <w:color w:val="000000" w:themeColor="text1"/>
+        </w:rPr>
+        <w:t>APIs utilisées : OSM ou GoogleMap</w:t>
+      </w:r>
+      <w:r>
+        <w:rPr>
+          <w:color w:val="000000" w:themeColor="text1"/>
+        </w:rPr>
+        <w:t> ?</w:t>
+      </w:r>
+    </w:p>
+    <w:p>
+      <w:pPr>
+        <w:pStyle w:val="Pardeliste"/>
+        <w:jc w:val="both"/>
+        <w:rPr>
+          <w:color w:val="0070C0"/>
+        </w:rPr>
+      </w:pPr>
+      <w:r>
+        <w:rPr>
+          <w:color w:val="0070C0"/>
+        </w:rPr>
+        <w:t xml:space="preserve">Google peut suffir, ou bien on peut le faire avec le géoportail. </w:t>
+      </w:r>
+      <w:r>
+        <w:rPr>
+          <w:color w:val="0070C0"/>
+        </w:rPr>
+        <w:t xml:space="preserve">En revanche, si l’application est amenée à être utilisé par d’autre développeur, GoogleMap est plus simple à déployer. </w:t>
+      </w:r>
+    </w:p>
+    <w:p>
+      <w:pPr>
+        <w:pStyle w:val="Pardeliste"/>
+        <w:jc w:val="both"/>
+        <w:rPr>
+          <w:color w:val="0070C0"/>
+        </w:rPr>
+      </w:pPr>
+    </w:p>
+    <w:p>
+      <w:pPr>
+        <w:pStyle w:val="Pardeliste"/>
+        <w:numPr>
+          <w:ilvl w:val="0"/>
+          <w:numId w:val="17"/>
+        </w:numPr>
+        <w:jc w:val="both"/>
+        <w:rPr>
+          <w:color w:val="000000" w:themeColor="text1"/>
+        </w:rPr>
+      </w:pPr>
+      <w:r>
+        <w:rPr>
+          <w:color w:val="000000" w:themeColor="text1"/>
+        </w:rPr>
+        <w:t>Gestion de la BDD</w:t>
+      </w:r>
+      <w:r>
+        <w:rPr>
+          <w:color w:val="000000" w:themeColor="text1"/>
+        </w:rPr>
+        <w:t xml:space="preserve"> : </w:t>
+      </w:r>
+    </w:p>
+    <w:p>
+      <w:pPr>
+        <w:pStyle w:val="Pardeliste"/>
+        <w:jc w:val="both"/>
+        <w:rPr>
+          <w:color w:val="0070C0"/>
+        </w:rPr>
+      </w:pPr>
+      <w:r>
+        <w:rPr>
+          <w:color w:val="0070C0"/>
+        </w:rPr>
+        <w:t>SQLite et PostGres ont une interface graphique plus avancée.</w:t>
+      </w:r>
+      <w:r>
+        <w:rPr>
+          <w:color w:val="0070C0"/>
+        </w:rPr>
+        <w:t xml:space="preserve"> </w:t>
+      </w:r>
+    </w:p>
+    <w:p>
+      <w:pPr>
+        <w:pStyle w:val="Pardeliste"/>
+        <w:jc w:val="both"/>
+        <w:rPr>
+          <w:color w:val="0070C0"/>
+        </w:rPr>
+      </w:pPr>
+      <w:r>
+        <w:rPr>
+          <w:color w:val="0070C0"/>
+        </w:rPr>
+        <w:t xml:space="preserve">SQLite est plus facile en termes de portabilité. </w:t>
+      </w:r>
+    </w:p>
+    <w:p>
+      <w:pPr>
+        <w:jc w:val="both"/>
+        <w:rPr>
+          <w:color w:val="0070C0"/>
         </w:rPr>
       </w:pPr>
       <w:bookmarkStart w:id="0" w:name="_GoBack"/>
@@ -943,28 +1419,39 @@
       <w:pPr>
         <w:jc w:val="both"/>
         <w:rPr>
-          <w:color w:val="000000" w:themeColor="text1"/>
-        </w:rPr>
-      </w:pPr>
-    </w:p>
-    <w:p>
-      <w:pPr>
-        <w:jc w:val="both"/>
-        <w:rPr>
-          <w:color w:val="000000" w:themeColor="text1"/>
-        </w:rPr>
-      </w:pPr>
-      <w:r>
-        <w:rPr>
-          <w:color w:val="000000" w:themeColor="text1"/>
-        </w:rPr>
-        <w:t xml:space="preserve">Mail des commanditaires : </w:t>
-      </w:r>
-      <w:r>
-        <w:rPr>
-          <w:color w:val="000000" w:themeColor="text1"/>
-        </w:rPr>
-        <w:t>Maelys.gaillet@ensg.eu</w:t>
+          <w:b/>
+          <w:color w:val="000000" w:themeColor="text1"/>
+          <w:sz w:val="28"/>
+          <w:u w:val="single"/>
+        </w:rPr>
+      </w:pPr>
+      <w:r>
+        <w:rPr>
+          <w:b/>
+          <w:color w:val="000000" w:themeColor="text1"/>
+          <w:sz w:val="28"/>
+          <w:u w:val="single"/>
+        </w:rPr>
+        <w:t xml:space="preserve">Suggestions possibles : </w:t>
+      </w:r>
+    </w:p>
+    <w:p>
+      <w:pPr>
+        <w:pStyle w:val="Pardeliste"/>
+        <w:numPr>
+          <w:ilvl w:val="0"/>
+          <w:numId w:val="17"/>
+        </w:numPr>
+        <w:jc w:val="both"/>
+        <w:rPr>
+          <w:color w:val="0070C0"/>
+        </w:rPr>
+      </w:pPr>
+      <w:r>
+        <w:rPr>
+          <w:color w:val="000000" w:themeColor="text1"/>
+        </w:rPr>
+        <w:t>Fournir aux organisateurs un service de gestion de la BDD Ecoles.</w:t>
       </w:r>
     </w:p>
     <w:sectPr>
@@ -1034,7 +1521,7 @@
           <w:rPr>
             <w:noProof/>
           </w:rPr>
-          <w:t>3</w:t>
+          <w:t>2</w:t>
         </w:r>
         <w:r>
           <w:rPr>
@@ -1379,8 +1866,8 @@
   <w:abstractNum w:abstractNumId="11">
     <w:nsid w:val="31D318CD"/>
     <w:multiLevelType w:val="hybridMultilevel"/>
-    <w:tmpl w:val="EC5ACB66"/>
-    <w:lvl w:ilvl="0" w:tplc="CDF6DE26">
+    <w:tmpl w:val="11F6518A"/>
+    <w:lvl w:ilvl="0" w:tplc="9328F814">
       <w:numFmt w:val="bullet"/>
       <w:lvlText w:val="-"/>
       <w:lvlJc w:val="left"/>
@@ -1389,6 +1876,7 @@
       </w:pPr>
       <w:rPr>
         <w:rFonts w:ascii="Arial" w:eastAsiaTheme="minorHAnsi" w:hAnsi="Arial" w:cs="Arial" w:hint="default"/>
+        <w:color w:val="000000" w:themeColor="text1"/>
       </w:rPr>
     </w:lvl>
     <w:lvl w:ilvl="1" w:tplc="040C0003" w:tentative="1">
@@ -2913,8 +3401,8 @@
     <w:compatSetting w:name="differentiateMultirowTableHeaders" w:uri="http://schemas.microsoft.com/office/word" w:val="1"/>
   </w:compat>
   <w:rsids>
-    <w:rsidRoot w:val="00263BB6"/>
-    <w:rsid w:val="00263BB6"/>
+    <w:rsidRoot w:val="00B55891"/>
+    <w:rsid w:val="00B55891"/>
   </w:rsids>
   <m:mathPr>
     <m:mathFont m:val="Cambria Math"/>

</xml_diff>

<commit_message>
Ajout du diagramme de GANTT et d'informations issues de CNIL + mise à jour du journal de bord
</commit_message>
<xml_diff>
--- a/Elements rapport/Journal de bord.docx
+++ b/Elements rapport/Journal de bord.docx
@@ -203,13 +203,7 @@
         <w:rPr>
           <w:color w:val="0070C0"/>
         </w:rPr>
-        <w:t>Si ce dernier le souhaite, nous aimerions lui proposer différents modes de connexion : une méthode classique à l’aide d’un formulaire, ou bien via des réseaux sociaux (Instagram, Facebook, …)</w:t>
-      </w:r>
-      <w:r>
-        <w:rPr>
-          <w:color w:val="0070C0"/>
-        </w:rPr>
-        <w:t xml:space="preserve">. Cette éventualité est à discuter avec Victor. </w:t>
+        <w:t xml:space="preserve">Si ce dernier le souhaite, nous aimerions lui proposer différents modes de connexion : une méthode classique à l’aide d’un formulaire, ou bien via des réseaux sociaux (Instagram, Facebook, …). Cette éventualité est à discuter avec Victor. </w:t>
       </w:r>
     </w:p>
     <w:p>
@@ -631,13 +625,7 @@
         <w:rPr>
           <w:color w:val="0070C0"/>
         </w:rPr>
-        <w:t xml:space="preserve"> trop compliqué</w:t>
-      </w:r>
-      <w:r>
-        <w:rPr>
-          <w:color w:val="0070C0"/>
-        </w:rPr>
-        <w:t xml:space="preserve"> </w:t>
+        <w:t xml:space="preserve"> trop compliqué </w:t>
       </w:r>
       <w:r>
         <w:rPr>
@@ -677,13 +665,7 @@
         <w:rPr>
           <w:color w:val="000000" w:themeColor="text1"/>
         </w:rPr>
-        <w:t>Réalisation d’</w:t>
-      </w:r>
-      <w:r>
-        <w:rPr>
-          <w:color w:val="000000" w:themeColor="text1"/>
-        </w:rPr>
-        <w:t xml:space="preserve">un sondage afin de </w:t>
+        <w:t xml:space="preserve">Réalisation d’un sondage afin de </w:t>
       </w:r>
       <w:r>
         <w:rPr>
@@ -704,31 +686,7 @@
         <w:rPr>
           <w:color w:val="0070C0"/>
         </w:rPr>
-        <w:t>Afin de f</w:t>
-      </w:r>
-      <w:r>
-        <w:rPr>
-          <w:color w:val="0070C0"/>
-        </w:rPr>
-        <w:t xml:space="preserve">aire </w:t>
-      </w:r>
-      <w:r>
-        <w:rPr>
-          <w:color w:val="0070C0"/>
-        </w:rPr>
-        <w:t xml:space="preserve">circuler notre enquête, il nous a été proposé de réaliser </w:t>
-      </w:r>
-      <w:r>
-        <w:rPr>
-          <w:color w:val="0070C0"/>
-        </w:rPr>
-        <w:t xml:space="preserve">un GoogleDoc </w:t>
-      </w:r>
-      <w:r>
-        <w:rPr>
-          <w:color w:val="0070C0"/>
-        </w:rPr>
-        <w:t>que l’on partagera avec les diverses écoles. De plus, Mandine</w:t>
+        <w:t>Afin de faire circuler notre enquête, il nous a été proposé de réaliser un GoogleDoc que l’on partagera avec les diverses écoles. De plus, Mandine</w:t>
       </w:r>
       <w:r>
         <w:rPr>
@@ -992,19 +950,7 @@
         <w:rPr>
           <w:color w:val="000000" w:themeColor="text1"/>
         </w:rPr>
-        <w:t xml:space="preserve"> (</w:t>
-      </w:r>
-      <w:r>
-        <w:rPr>
-          <w:color w:val="000000" w:themeColor="text1"/>
-        </w:rPr>
-        <w:t>Après-midi</w:t>
-      </w:r>
-      <w:r>
-        <w:rPr>
-          <w:color w:val="000000" w:themeColor="text1"/>
-        </w:rPr>
-        <w:t>)</w:t>
+        <w:t xml:space="preserve"> (Après-midi)</w:t>
       </w:r>
     </w:p>
     <w:p>
@@ -1069,57 +1015,17 @@
         </w:rPr>
         <w:t xml:space="preserve">Début de l’analyse UML : </w:t>
       </w:r>
-    </w:p>
-    <w:p>
-      <w:pPr>
-        <w:jc w:val="both"/>
-        <w:rPr>
-          <w:b/>
-          <w:color w:val="000000" w:themeColor="text1"/>
-          <w:sz w:val="28"/>
-          <w:szCs w:val="28"/>
-          <w:u w:val="single"/>
-        </w:rPr>
-      </w:pPr>
-      <w:r>
-        <w:rPr>
-          <w:b/>
-          <w:color w:val="000000" w:themeColor="text1"/>
-          <w:sz w:val="28"/>
-          <w:szCs w:val="28"/>
-          <w:u w:val="single"/>
-        </w:rPr>
-        <w:t>Q</w:t>
-      </w:r>
-      <w:r>
-        <w:rPr>
-          <w:b/>
-          <w:color w:val="000000" w:themeColor="text1"/>
-          <w:sz w:val="28"/>
-          <w:szCs w:val="28"/>
-          <w:u w:val="single"/>
-        </w:rPr>
-        <w:t>uestions posées</w:t>
-      </w:r>
-      <w:r>
-        <w:rPr>
-          <w:b/>
-          <w:color w:val="000000" w:themeColor="text1"/>
-          <w:sz w:val="28"/>
-          <w:szCs w:val="28"/>
-          <w:u w:val="single"/>
-        </w:rPr>
-        <w:t xml:space="preserve"> </w:t>
-      </w:r>
-      <w:r>
-        <w:rPr>
-          <w:b/>
-          <w:color w:val="000000" w:themeColor="text1"/>
-          <w:sz w:val="28"/>
-          <w:szCs w:val="28"/>
-          <w:u w:val="single"/>
-        </w:rPr>
-        <w:t xml:space="preserve">: </w:t>
+      <w:r>
+        <w:rPr>
+          <w:color w:val="000000" w:themeColor="text1"/>
+        </w:rPr>
+        <w:t xml:space="preserve">diagramme de cas d’utilisation, </w:t>
+      </w:r>
+      <w:r>
+        <w:rPr>
+          <w:color w:val="000000" w:themeColor="text1"/>
+        </w:rPr>
+        <w:t>diagrammes d’activités, etc</w:t>
       </w:r>
     </w:p>
     <w:p>
@@ -1138,107 +1044,8 @@
         <w:rPr>
           <w:color w:val="000000" w:themeColor="text1"/>
         </w:rPr>
-        <w:t xml:space="preserve">Est-ce qu’il y a un serveur disponible que l’on pourra utiliser pour stocker nos BDD (écoles et visiteurs) ? </w:t>
-      </w:r>
-      <w:r>
-        <w:rPr>
-          <w:color w:val="000000" w:themeColor="text1"/>
-        </w:rPr>
-        <w:t>Avons-nous besoin d’autorisations particulières ?</w:t>
-      </w:r>
-      <w:r>
-        <w:rPr>
-          <w:color w:val="000000" w:themeColor="text1"/>
-        </w:rPr>
-        <w:t xml:space="preserve"> Est-ce légal ? Avons-nous des questions de sécurité à se poser ? </w:t>
-      </w:r>
-    </w:p>
-    <w:p>
-      <w:pPr>
-        <w:pStyle w:val="Pardeliste"/>
-        <w:jc w:val="both"/>
-        <w:rPr>
-          <w:color w:val="0070C0"/>
-        </w:rPr>
-      </w:pPr>
-      <w:r>
-        <w:rPr>
-          <w:color w:val="0070C0"/>
-        </w:rPr>
-        <w:t>L</w:t>
-      </w:r>
-      <w:r>
-        <w:rPr>
-          <w:color w:val="0070C0"/>
-        </w:rPr>
-        <w:t xml:space="preserve">e stockage est à voir avec RSI, dans le cas où l’école ne peut pas mettre à notre disposition un serveur à long terme, on devra se rabattre vers les autres écoles où bien un service payant. </w:t>
-      </w:r>
-    </w:p>
-    <w:p>
-      <w:pPr>
-        <w:pStyle w:val="Pardeliste"/>
-        <w:jc w:val="both"/>
-        <w:rPr>
-          <w:color w:val="0070C0"/>
-        </w:rPr>
-      </w:pPr>
-      <w:r>
-        <w:rPr>
-          <w:color w:val="0070C0"/>
-        </w:rPr>
-        <w:t>Il faudra penser à faire une demande de permission pour accéder à la localisation des utilisateurs.</w:t>
-      </w:r>
-    </w:p>
-    <w:p>
-      <w:pPr>
-        <w:pStyle w:val="Pardeliste"/>
-        <w:jc w:val="both"/>
-        <w:rPr>
-          <w:color w:val="0070C0"/>
-        </w:rPr>
-      </w:pPr>
-      <w:r>
-        <w:rPr>
-          <w:color w:val="0070C0"/>
-        </w:rPr>
-        <w:t>On n’a pas forcément besoin de stocker le nom et prénom des visiteurs, mais juste un pseudonyme afin de contourner certaines questions de légalité.</w:t>
-      </w:r>
-    </w:p>
-    <w:p>
-      <w:pPr>
-        <w:pStyle w:val="Pardeliste"/>
-        <w:jc w:val="both"/>
-        <w:rPr>
-          <w:color w:val="0070C0"/>
-        </w:rPr>
-      </w:pPr>
-      <w:r>
-        <w:rPr>
-          <w:color w:val="0070C0"/>
-        </w:rPr>
-        <w:t>Si on stocke des données personnelles, on est tenu d’en informer l’</w:t>
-      </w:r>
-      <w:r>
-        <w:rPr>
-          <w:color w:val="0070C0"/>
-        </w:rPr>
-        <w:t xml:space="preserve">ACNIL et/ou </w:t>
-      </w:r>
-      <w:r>
-        <w:rPr>
-          <w:color w:val="0070C0"/>
-        </w:rPr>
-        <w:t xml:space="preserve">RGPD : protège les données personnelle, réglemente ce que les entreprises peuvent faire avec nos données. </w:t>
-      </w:r>
-    </w:p>
-    <w:p>
-      <w:pPr>
-        <w:pStyle w:val="Pardeliste"/>
-        <w:jc w:val="both"/>
-        <w:rPr>
-          <w:color w:val="0070C0"/>
-        </w:rPr>
-      </w:pPr>
+        <w:t>Etablissement d’une ébauche de diagramme de GANTT</w:t>
+      </w:r>
     </w:p>
     <w:p>
       <w:pPr>
@@ -1256,38 +1063,68 @@
         <w:rPr>
           <w:color w:val="000000" w:themeColor="text1"/>
         </w:rPr>
-        <w:t xml:space="preserve">Compatibilité des réseaux sociaux (facebook, Instagram) </w:t>
-      </w:r>
-    </w:p>
-    <w:p>
-      <w:pPr>
-        <w:pStyle w:val="Pardeliste"/>
-        <w:jc w:val="both"/>
-        <w:rPr>
-          <w:color w:val="0070C0"/>
-        </w:rPr>
-      </w:pPr>
-      <w:r>
-        <w:rPr>
-          <w:color w:val="0070C0"/>
-        </w:rPr>
-        <w:t>Il existe des API qui permettent de gérer la connexion à partir de réseaux sociaux</w:t>
-      </w:r>
-      <w:r>
-        <w:rPr>
-          <w:color w:val="0070C0"/>
-        </w:rPr>
-        <w:t xml:space="preserve">. Pour cela, certaines autorisations seront nécessaires ; </w:t>
-      </w:r>
-    </w:p>
-    <w:p>
-      <w:pPr>
-        <w:pStyle w:val="Pardeliste"/>
-        <w:jc w:val="both"/>
-        <w:rPr>
-          <w:color w:val="0070C0"/>
-        </w:rPr>
-      </w:pPr>
+        <w:t>Dé</w:t>
+      </w:r>
+      <w:bookmarkStart w:id="0" w:name="_GoBack"/>
+      <w:bookmarkEnd w:id="0"/>
+      <w:r>
+        <w:rPr>
+          <w:color w:val="000000" w:themeColor="text1"/>
+        </w:rPr>
+        <w:t>but de rédaction du contexte et de la reformulation du sujet</w:t>
+      </w:r>
+    </w:p>
+    <w:p>
+      <w:pPr>
+        <w:jc w:val="both"/>
+        <w:rPr>
+          <w:b/>
+          <w:color w:val="000000" w:themeColor="text1"/>
+          <w:sz w:val="28"/>
+          <w:szCs w:val="28"/>
+          <w:u w:val="single"/>
+        </w:rPr>
+      </w:pPr>
+      <w:r>
+        <w:rPr>
+          <w:b/>
+          <w:color w:val="000000" w:themeColor="text1"/>
+          <w:sz w:val="28"/>
+          <w:szCs w:val="28"/>
+          <w:u w:val="single"/>
+        </w:rPr>
+        <w:t>Q</w:t>
+      </w:r>
+      <w:r>
+        <w:rPr>
+          <w:b/>
+          <w:color w:val="000000" w:themeColor="text1"/>
+          <w:sz w:val="28"/>
+          <w:szCs w:val="28"/>
+          <w:u w:val="single"/>
+        </w:rPr>
+        <w:t>uestions posées</w:t>
+      </w:r>
+      <w:r>
+        <w:rPr>
+          <w:b/>
+          <w:color w:val="000000" w:themeColor="text1"/>
+          <w:sz w:val="28"/>
+          <w:szCs w:val="28"/>
+          <w:u w:val="single"/>
+        </w:rPr>
+        <w:t xml:space="preserve"> </w:t>
+      </w:r>
+      <w:r>
+        <w:rPr>
+          <w:b/>
+          <w:color w:val="000000" w:themeColor="text1"/>
+          <w:sz w:val="28"/>
+          <w:szCs w:val="28"/>
+          <w:u w:val="single"/>
+        </w:rPr>
+        <w:t xml:space="preserve">: </w:t>
+      </w:r>
     </w:p>
     <w:p>
       <w:pPr>
@@ -1305,34 +1142,91 @@
         <w:rPr>
           <w:color w:val="000000" w:themeColor="text1"/>
         </w:rPr>
-        <w:t>APIs utilisées : OSM ou GoogleMap</w:t>
-      </w:r>
-      <w:r>
-        <w:rPr>
-          <w:color w:val="000000" w:themeColor="text1"/>
-        </w:rPr>
-        <w:t> ?</w:t>
-      </w:r>
-    </w:p>
-    <w:p>
-      <w:pPr>
-        <w:pStyle w:val="Pardeliste"/>
-        <w:jc w:val="both"/>
-        <w:rPr>
-          <w:color w:val="0070C0"/>
-        </w:rPr>
-      </w:pPr>
-      <w:r>
-        <w:rPr>
-          <w:color w:val="0070C0"/>
-        </w:rPr>
-        <w:t xml:space="preserve">Google peut suffir, ou bien on peut le faire avec le géoportail. </w:t>
-      </w:r>
-      <w:r>
-        <w:rPr>
-          <w:color w:val="0070C0"/>
-        </w:rPr>
-        <w:t xml:space="preserve">En revanche, si l’application est amenée à être utilisé par d’autre développeur, GoogleMap est plus simple à déployer. </w:t>
+        <w:t xml:space="preserve">Est-ce qu’il y a un serveur disponible que l’on pourra utiliser pour stocker nos BDD (écoles et visiteurs) ? </w:t>
+      </w:r>
+      <w:r>
+        <w:rPr>
+          <w:color w:val="000000" w:themeColor="text1"/>
+        </w:rPr>
+        <w:t>Avons-nous besoin d’autorisations particulières ?</w:t>
+      </w:r>
+      <w:r>
+        <w:rPr>
+          <w:color w:val="000000" w:themeColor="text1"/>
+        </w:rPr>
+        <w:t xml:space="preserve"> Est-ce légal ? Avons-nous des questions de sécurité à se poser ? </w:t>
+      </w:r>
+    </w:p>
+    <w:p>
+      <w:pPr>
+        <w:pStyle w:val="Pardeliste"/>
+        <w:jc w:val="both"/>
+        <w:rPr>
+          <w:color w:val="0070C0"/>
+        </w:rPr>
+      </w:pPr>
+      <w:r>
+        <w:rPr>
+          <w:color w:val="0070C0"/>
+        </w:rPr>
+        <w:t>L</w:t>
+      </w:r>
+      <w:r>
+        <w:rPr>
+          <w:color w:val="0070C0"/>
+        </w:rPr>
+        <w:t xml:space="preserve">e stockage est à voir avec RSI, dans le cas où l’école ne peut pas mettre à notre disposition un serveur à long terme, on devra se rabattre vers les autres écoles où bien un service payant. </w:t>
+      </w:r>
+    </w:p>
+    <w:p>
+      <w:pPr>
+        <w:pStyle w:val="Pardeliste"/>
+        <w:jc w:val="both"/>
+        <w:rPr>
+          <w:color w:val="0070C0"/>
+        </w:rPr>
+      </w:pPr>
+      <w:r>
+        <w:rPr>
+          <w:color w:val="0070C0"/>
+        </w:rPr>
+        <w:t>Il faudra penser à faire une demande de permission pour accéder à la localisation des utilisateurs.</w:t>
+      </w:r>
+    </w:p>
+    <w:p>
+      <w:pPr>
+        <w:pStyle w:val="Pardeliste"/>
+        <w:jc w:val="both"/>
+        <w:rPr>
+          <w:color w:val="0070C0"/>
+        </w:rPr>
+      </w:pPr>
+      <w:r>
+        <w:rPr>
+          <w:color w:val="0070C0"/>
+        </w:rPr>
+        <w:t>On n’a pas forcément besoin de stocker le nom et prénom des visiteurs, mais juste un pseudonyme afin de contourner certaines questions de légalité.</w:t>
+      </w:r>
+    </w:p>
+    <w:p>
+      <w:pPr>
+        <w:pStyle w:val="Pardeliste"/>
+        <w:jc w:val="both"/>
+        <w:rPr>
+          <w:color w:val="0070C0"/>
+        </w:rPr>
+      </w:pPr>
+      <w:r>
+        <w:rPr>
+          <w:color w:val="0070C0"/>
+        </w:rPr>
+        <w:t xml:space="preserve">Si on stocke des données personnelles, on est tenu d’en informer l’ACNIL et/ou </w:t>
+      </w:r>
+      <w:r>
+        <w:rPr>
+          <w:color w:val="0070C0"/>
+        </w:rPr>
+        <w:t xml:space="preserve">RGPD : protège les données personnelle, réglemente ce que les entreprises peuvent faire avec nos données. </w:t>
       </w:r>
     </w:p>
     <w:p>
@@ -1360,6 +1254,110 @@
         <w:rPr>
           <w:color w:val="000000" w:themeColor="text1"/>
         </w:rPr>
+        <w:t xml:space="preserve">Compatibilité des réseaux sociaux (facebook, Instagram) </w:t>
+      </w:r>
+    </w:p>
+    <w:p>
+      <w:pPr>
+        <w:pStyle w:val="Pardeliste"/>
+        <w:jc w:val="both"/>
+        <w:rPr>
+          <w:color w:val="0070C0"/>
+        </w:rPr>
+      </w:pPr>
+      <w:r>
+        <w:rPr>
+          <w:color w:val="0070C0"/>
+        </w:rPr>
+        <w:t>Il existe des API qui permettent de gérer la connexion à partir de réseaux sociaux</w:t>
+      </w:r>
+      <w:r>
+        <w:rPr>
+          <w:color w:val="0070C0"/>
+        </w:rPr>
+        <w:t xml:space="preserve">. Pour cela, certaines autorisations seront nécessaires ; </w:t>
+      </w:r>
+    </w:p>
+    <w:p>
+      <w:pPr>
+        <w:pStyle w:val="Pardeliste"/>
+        <w:jc w:val="both"/>
+        <w:rPr>
+          <w:color w:val="0070C0"/>
+        </w:rPr>
+      </w:pPr>
+    </w:p>
+    <w:p>
+      <w:pPr>
+        <w:pStyle w:val="Pardeliste"/>
+        <w:numPr>
+          <w:ilvl w:val="0"/>
+          <w:numId w:val="17"/>
+        </w:numPr>
+        <w:jc w:val="both"/>
+        <w:rPr>
+          <w:color w:val="000000" w:themeColor="text1"/>
+        </w:rPr>
+      </w:pPr>
+      <w:r>
+        <w:rPr>
+          <w:color w:val="000000" w:themeColor="text1"/>
+        </w:rPr>
+        <w:t>APIs utilisées : OSM ou GoogleMap</w:t>
+      </w:r>
+      <w:r>
+        <w:rPr>
+          <w:color w:val="000000" w:themeColor="text1"/>
+        </w:rPr>
+        <w:t> ?</w:t>
+      </w:r>
+    </w:p>
+    <w:p>
+      <w:pPr>
+        <w:pStyle w:val="Pardeliste"/>
+        <w:jc w:val="both"/>
+        <w:rPr>
+          <w:color w:val="0070C0"/>
+        </w:rPr>
+      </w:pPr>
+      <w:r>
+        <w:rPr>
+          <w:color w:val="0070C0"/>
+        </w:rPr>
+        <w:t xml:space="preserve">Google peut suffir, ou bien on peut le faire avec le géoportail. </w:t>
+      </w:r>
+      <w:r>
+        <w:rPr>
+          <w:color w:val="0070C0"/>
+        </w:rPr>
+        <w:t xml:space="preserve">En revanche, si l’application est amenée à être utilisé par d’autre développeur, GoogleMap est plus simple à déployer. </w:t>
+      </w:r>
+    </w:p>
+    <w:p>
+      <w:pPr>
+        <w:pStyle w:val="Pardeliste"/>
+        <w:jc w:val="both"/>
+        <w:rPr>
+          <w:color w:val="0070C0"/>
+        </w:rPr>
+      </w:pPr>
+    </w:p>
+    <w:p>
+      <w:pPr>
+        <w:pStyle w:val="Pardeliste"/>
+        <w:numPr>
+          <w:ilvl w:val="0"/>
+          <w:numId w:val="17"/>
+        </w:numPr>
+        <w:jc w:val="both"/>
+        <w:rPr>
+          <w:color w:val="000000" w:themeColor="text1"/>
+        </w:rPr>
+      </w:pPr>
+      <w:r>
+        <w:rPr>
+          <w:color w:val="000000" w:themeColor="text1"/>
+        </w:rPr>
         <w:t>Gestion de la BDD</w:t>
       </w:r>
       <w:r>
@@ -1412,8 +1410,6 @@
           <w:color w:val="0070C0"/>
         </w:rPr>
       </w:pPr>
-      <w:bookmarkStart w:id="0" w:name="_GoBack"/>
-      <w:bookmarkEnd w:id="0"/>
     </w:p>
     <w:p>
       <w:pPr>
@@ -1521,7 +1517,7 @@
           <w:rPr>
             <w:noProof/>
           </w:rPr>
-          <w:t>2</w:t>
+          <w:t>3</w:t>
         </w:r>
         <w:r>
           <w:rPr>
@@ -2450,6 +2446,7 @@
     <w:lsdException w:name="HTML Sample" w:semiHidden="1" w:unhideWhenUsed="1"/>
     <w:lsdException w:name="HTML Typewriter" w:semiHidden="1" w:unhideWhenUsed="1"/>
     <w:lsdException w:name="HTML Variable" w:semiHidden="1" w:unhideWhenUsed="1"/>
+    <w:lsdException w:name="Normal Table" w:semiHidden="1" w:unhideWhenUsed="1"/>
     <w:lsdException w:name="annotation subject" w:semiHidden="1" w:unhideWhenUsed="1"/>
     <w:lsdException w:name="No List" w:semiHidden="1" w:unhideWhenUsed="1"/>
     <w:lsdException w:name="Outline List 1" w:semiHidden="1" w:unhideWhenUsed="1"/>
@@ -2495,9 +2492,11 @@
     <w:lsdException w:name="Table Subtle 1" w:semiHidden="1" w:unhideWhenUsed="1"/>
     <w:lsdException w:name="Table Subtle 2" w:semiHidden="1" w:unhideWhenUsed="1"/>
     <w:lsdException w:name="Table Web 1" w:semiHidden="1" w:unhideWhenUsed="1"/>
+    <w:lsdException w:name="Table Web 2" w:semiHidden="1" w:unhideWhenUsed="1"/>
     <w:lsdException w:name="Table Web 3" w:semiHidden="1" w:unhideWhenUsed="1"/>
     <w:lsdException w:name="Balloon Text" w:semiHidden="1" w:unhideWhenUsed="1"/>
     <w:lsdException w:name="Table Grid" w:uiPriority="39"/>
+    <w:lsdException w:name="Table Theme" w:semiHidden="1" w:unhideWhenUsed="1"/>
     <w:lsdException w:name="Placeholder Text" w:semiHidden="1"/>
     <w:lsdException w:name="No Spacing" w:semiHidden="1" w:uiPriority="1" w:unhideWhenUsed="1" w:qFormat="1"/>
     <w:lsdException w:name="Light Shading" w:uiPriority="60"/>
@@ -3320,561 +3319,6 @@
     </w:rPr>
   </w:style>
 </w:styles>
-</file>
-
-<file path=word/glossary/document.xml><?xml version="1.0" encoding="utf-8"?>
-<w:glossaryDocument xmlns:wpc="http://schemas.microsoft.com/office/word/2010/wordprocessingCanvas" xmlns:mo="http://schemas.microsoft.com/office/mac/office/2008/main" xmlns:mc="http://schemas.openxmlformats.org/markup-compatibility/2006" xmlns:mv="urn:schemas-microsoft-com:mac:vml" xmlns:o="urn:schemas-microsoft-com:office:office" xmlns:r="http://schemas.openxmlformats.org/officeDocument/2006/relationships" xmlns:m="http://schemas.openxmlformats.org/officeDocument/2006/math" xmlns:v="urn:schemas-microsoft-com:vml" xmlns:wp14="http://schemas.microsoft.com/office/word/2010/wordprocessingDrawing" xmlns:wp="http://schemas.openxmlformats.org/drawingml/2006/wordprocessingDrawing" xmlns:w10="urn:schemas-microsoft-com:office:word" xmlns:w="http://schemas.openxmlformats.org/wordprocessingml/2006/main" xmlns:w14="http://schemas.microsoft.com/office/word/2010/wordml" xmlns:w15="http://schemas.microsoft.com/office/word/2012/wordml" xmlns:wpg="http://schemas.microsoft.com/office/word/2010/wordprocessingGroup" xmlns:wpi="http://schemas.microsoft.com/office/word/2010/wordprocessingInk" xmlns:wne="http://schemas.microsoft.com/office/word/2006/wordml" xmlns:wps="http://schemas.microsoft.com/office/word/2010/wordprocessingShape" mc:Ignorable="w14 w15 wp14"/>
-</file>
-
-<file path=word/glossary/fontTable.xml><?xml version="1.0" encoding="utf-8"?>
-<w:fonts xmlns:mc="http://schemas.openxmlformats.org/markup-compatibility/2006" xmlns:r="http://schemas.openxmlformats.org/officeDocument/2006/relationships" xmlns:w="http://schemas.openxmlformats.org/wordprocessingml/2006/main" xmlns:w14="http://schemas.microsoft.com/office/word/2010/wordml" xmlns:w15="http://schemas.microsoft.com/office/word/2012/wordml" mc:Ignorable="w14 w15">
-  <w:font w:name="Symbol">
-    <w:panose1 w:val="05050102010706020507"/>
-    <w:charset w:val="02"/>
-    <w:family w:val="auto"/>
-    <w:pitch w:val="variable"/>
-    <w:sig w:usb0="00000000" w:usb1="10000000" w:usb2="00000000" w:usb3="00000000" w:csb0="80000000" w:csb1="00000000"/>
-  </w:font>
-  <w:font w:name="Times New Roman">
-    <w:panose1 w:val="02020603050405020304"/>
-    <w:charset w:val="00"/>
-    <w:family w:val="roman"/>
-    <w:pitch w:val="variable"/>
-    <w:sig w:usb0="E0002AEF" w:usb1="C0007841" w:usb2="00000009" w:usb3="00000000" w:csb0="000001FF" w:csb1="00000000"/>
-  </w:font>
-  <w:font w:name="Courier New">
-    <w:panose1 w:val="02070309020205020404"/>
-    <w:charset w:val="00"/>
-    <w:family w:val="roman"/>
-    <w:pitch w:val="fixed"/>
-    <w:sig w:usb0="E0002AFF" w:usb1="C0007843" w:usb2="00000009" w:usb3="00000000" w:csb0="000001FF" w:csb1="00000000"/>
-  </w:font>
-  <w:font w:name="Wingdings">
-    <w:panose1 w:val="05000000000000000000"/>
-    <w:charset w:val="02"/>
-    <w:family w:val="auto"/>
-    <w:pitch w:val="variable"/>
-    <w:sig w:usb0="00000000" w:usb1="10000000" w:usb2="00000000" w:usb3="00000000" w:csb0="80000000" w:csb1="00000000"/>
-  </w:font>
-  <w:font w:name="Arial">
-    <w:panose1 w:val="020B0604020202020204"/>
-    <w:charset w:val="00"/>
-    <w:family w:val="swiss"/>
-    <w:pitch w:val="variable"/>
-    <w:sig w:usb0="E0002AFF" w:usb1="C0007843" w:usb2="00000009" w:usb3="00000000" w:csb0="000001FF" w:csb1="00000000"/>
-  </w:font>
-  <w:font w:name="黑体">
-    <w:charset w:val="86"/>
-    <w:family w:val="auto"/>
-    <w:pitch w:val="fixed"/>
-    <w:sig w:usb0="800002BF" w:usb1="38CF7CFA" w:usb2="00000016" w:usb3="00000000" w:csb0="00040001" w:csb1="00000000"/>
-  </w:font>
-  <w:font w:name="Calibri">
-    <w:panose1 w:val="020F0502020204030204"/>
-    <w:charset w:val="00"/>
-    <w:family w:val="swiss"/>
-    <w:pitch w:val="variable"/>
-    <w:sig w:usb0="E00002FF" w:usb1="4000ACFF" w:usb2="00000001" w:usb3="00000000" w:csb0="0000019F" w:csb1="00000000"/>
-  </w:font>
-  <w:font w:name="Calibri Light">
-    <w:panose1 w:val="020F0302020204030204"/>
-    <w:charset w:val="00"/>
-    <w:family w:val="swiss"/>
-    <w:pitch w:val="variable"/>
-    <w:sig w:usb0="A00002EF" w:usb1="4000207B" w:usb2="00000000" w:usb3="00000000" w:csb0="0000019F" w:csb1="00000000"/>
-  </w:font>
-</w:fonts>
-</file>
-
-<file path=word/glossary/settings.xml><?xml version="1.0" encoding="utf-8"?>
-<w:settings xmlns:mc="http://schemas.openxmlformats.org/markup-compatibility/2006" xmlns:o="urn:schemas-microsoft-com:office:office" xmlns:r="http://schemas.openxmlformats.org/officeDocument/2006/relationships" xmlns:m="http://schemas.openxmlformats.org/officeDocument/2006/math" xmlns:v="urn:schemas-microsoft-com:vml" xmlns:w10="urn:schemas-microsoft-com:office:word" xmlns:w="http://schemas.openxmlformats.org/wordprocessingml/2006/main" xmlns:w14="http://schemas.microsoft.com/office/word/2010/wordml" xmlns:w15="http://schemas.microsoft.com/office/word/2012/wordml" xmlns:sl="http://schemas.openxmlformats.org/schemaLibrary/2006/main" mc:Ignorable="w14 w15">
-  <w:view w:val="normal"/>
-  <w:defaultTabStop w:val="708"/>
-  <w:hyphenationZone w:val="425"/>
-  <w:characterSpacingControl w:val="doNotCompress"/>
-  <w:compat>
-    <w:useFELayout/>
-    <w:compatSetting w:name="compatibilityMode" w:uri="http://schemas.microsoft.com/office/word" w:val="15"/>
-    <w:compatSetting w:name="overrideTableStyleFontSizeAndJustification" w:uri="http://schemas.microsoft.com/office/word" w:val="1"/>
-    <w:compatSetting w:name="enableOpenTypeFeatures" w:uri="http://schemas.microsoft.com/office/word" w:val="1"/>
-    <w:compatSetting w:name="doNotFlipMirrorIndents" w:uri="http://schemas.microsoft.com/office/word" w:val="1"/>
-    <w:compatSetting w:name="differentiateMultirowTableHeaders" w:uri="http://schemas.microsoft.com/office/word" w:val="1"/>
-  </w:compat>
-  <w:rsids>
-    <w:rsidRoot w:val="00B55891"/>
-    <w:rsid w:val="00B55891"/>
-  </w:rsids>
-  <m:mathPr>
-    <m:mathFont m:val="Cambria Math"/>
-    <m:brkBin m:val="before"/>
-    <m:brkBinSub m:val="--"/>
-    <m:smallFrac m:val="0"/>
-    <m:dispDef/>
-    <m:lMargin m:val="0"/>
-    <m:rMargin m:val="0"/>
-    <m:defJc m:val="centerGroup"/>
-    <m:wrapIndent m:val="1440"/>
-    <m:intLim m:val="subSup"/>
-    <m:naryLim m:val="undOvr"/>
-  </m:mathPr>
-  <w:themeFontLang w:val="fr-FR"/>
-  <w:clrSchemeMapping w:bg1="light1" w:t1="dark1" w:bg2="light2" w:t2="dark2" w:accent1="accent1" w:accent2="accent2" w:accent3="accent3" w:accent4="accent4" w:accent5="accent5" w:accent6="accent6" w:hyperlink="hyperlink" w:followedHyperlink="followedHyperlink"/>
-  <w:decimalSymbol w:val=","/>
-  <w:listSeparator w:val=";"/>
-  <w14:defaultImageDpi w14:val="32767"/>
-  <w15:chartTrackingRefBased/>
-</w:settings>
-</file>
-
-<file path=word/glossary/styles.xml><?xml version="1.0" encoding="utf-8"?>
-<w:styles xmlns:mc="http://schemas.openxmlformats.org/markup-compatibility/2006" xmlns:r="http://schemas.openxmlformats.org/officeDocument/2006/relationships" xmlns:w="http://schemas.openxmlformats.org/wordprocessingml/2006/main" xmlns:w14="http://schemas.microsoft.com/office/word/2010/wordml" xmlns:w15="http://schemas.microsoft.com/office/word/2012/wordml" mc:Ignorable="w14 w15">
-  <w:docDefaults>
-    <w:rPrDefault>
-      <w:rPr>
-        <w:rFonts w:asciiTheme="minorHAnsi" w:eastAsiaTheme="minorEastAsia" w:hAnsiTheme="minorHAnsi" w:cstheme="minorBidi"/>
-        <w:sz w:val="24"/>
-        <w:szCs w:val="24"/>
-        <w:lang w:val="fr-FR" w:eastAsia="fr-FR" w:bidi="ar-SA"/>
-      </w:rPr>
-    </w:rPrDefault>
-    <w:pPrDefault/>
-  </w:docDefaults>
-  <w:latentStyles w:defLockedState="0" w:defUIPriority="99" w:defSemiHidden="0" w:defUnhideWhenUsed="0" w:defQFormat="0" w:count="382">
-    <w:lsdException w:name="Normal" w:uiPriority="0" w:qFormat="1"/>
-    <w:lsdException w:name="heading 1" w:uiPriority="9" w:qFormat="1"/>
-    <w:lsdException w:name="heading 2" w:semiHidden="1" w:uiPriority="9" w:unhideWhenUsed="1" w:qFormat="1"/>
-    <w:lsdException w:name="heading 3" w:semiHidden="1" w:uiPriority="9" w:unhideWhenUsed="1" w:qFormat="1"/>
-    <w:lsdException w:name="heading 4" w:semiHidden="1" w:uiPriority="9" w:unhideWhenUsed="1" w:qFormat="1"/>
-    <w:lsdException w:name="heading 5" w:semiHidden="1" w:uiPriority="9" w:unhideWhenUsed="1" w:qFormat="1"/>
-    <w:lsdException w:name="heading 6" w:semiHidden="1" w:uiPriority="9" w:unhideWhenUsed="1" w:qFormat="1"/>
-    <w:lsdException w:name="heading 7" w:semiHidden="1" w:uiPriority="9" w:unhideWhenUsed="1" w:qFormat="1"/>
-    <w:lsdException w:name="heading 8" w:semiHidden="1" w:uiPriority="9" w:unhideWhenUsed="1" w:qFormat="1"/>
-    <w:lsdException w:name="heading 9" w:semiHidden="1" w:uiPriority="9" w:unhideWhenUsed="1" w:qFormat="1"/>
-    <w:lsdException w:name="index 1" w:semiHidden="1" w:unhideWhenUsed="1"/>
-    <w:lsdException w:name="index 2" w:semiHidden="1" w:unhideWhenUsed="1"/>
-    <w:lsdException w:name="index 3" w:semiHidden="1" w:unhideWhenUsed="1"/>
-    <w:lsdException w:name="index 4" w:semiHidden="1" w:unhideWhenUsed="1"/>
-    <w:lsdException w:name="index 5" w:semiHidden="1" w:unhideWhenUsed="1"/>
-    <w:lsdException w:name="index 6" w:semiHidden="1" w:unhideWhenUsed="1"/>
-    <w:lsdException w:name="index 7" w:semiHidden="1" w:unhideWhenUsed="1"/>
-    <w:lsdException w:name="index 8" w:semiHidden="1" w:unhideWhenUsed="1"/>
-    <w:lsdException w:name="index 9" w:semiHidden="1" w:unhideWhenUsed="1"/>
-    <w:lsdException w:name="toc 1" w:semiHidden="1" w:uiPriority="39" w:unhideWhenUsed="1"/>
-    <w:lsdException w:name="toc 2" w:semiHidden="1" w:uiPriority="39" w:unhideWhenUsed="1"/>
-    <w:lsdException w:name="toc 3" w:semiHidden="1" w:uiPriority="39" w:unhideWhenUsed="1"/>
-    <w:lsdException w:name="toc 4" w:semiHidden="1" w:uiPriority="39" w:unhideWhenUsed="1"/>
-    <w:lsdException w:name="toc 5" w:semiHidden="1" w:uiPriority="39" w:unhideWhenUsed="1"/>
-    <w:lsdException w:name="toc 6" w:semiHidden="1" w:uiPriority="39" w:unhideWhenUsed="1"/>
-    <w:lsdException w:name="toc 7" w:semiHidden="1" w:uiPriority="39" w:unhideWhenUsed="1"/>
-    <w:lsdException w:name="toc 8" w:semiHidden="1" w:uiPriority="39" w:unhideWhenUsed="1"/>
-    <w:lsdException w:name="toc 9" w:semiHidden="1" w:uiPriority="39" w:unhideWhenUsed="1"/>
-    <w:lsdException w:name="Normal Indent" w:semiHidden="1" w:unhideWhenUsed="1"/>
-    <w:lsdException w:name="footnote text" w:semiHidden="1" w:unhideWhenUsed="1"/>
-    <w:lsdException w:name="annotation text" w:semiHidden="1" w:unhideWhenUsed="1"/>
-    <w:lsdException w:name="header" w:semiHidden="1" w:unhideWhenUsed="1"/>
-    <w:lsdException w:name="footer" w:semiHidden="1" w:unhideWhenUsed="1"/>
-    <w:lsdException w:name="index heading" w:semiHidden="1" w:unhideWhenUsed="1"/>
-    <w:lsdException w:name="caption" w:semiHidden="1" w:uiPriority="35" w:unhideWhenUsed="1" w:qFormat="1"/>
-    <w:lsdException w:name="table of figures" w:semiHidden="1" w:unhideWhenUsed="1"/>
-    <w:lsdException w:name="envelope address" w:semiHidden="1" w:unhideWhenUsed="1"/>
-    <w:lsdException w:name="envelope return" w:semiHidden="1" w:unhideWhenUsed="1"/>
-    <w:lsdException w:name="footnote reference" w:semiHidden="1" w:unhideWhenUsed="1"/>
-    <w:lsdException w:name="annotation reference" w:semiHidden="1" w:unhideWhenUsed="1"/>
-    <w:lsdException w:name="line number" w:semiHidden="1" w:unhideWhenUsed="1"/>
-    <w:lsdException w:name="page number" w:semiHidden="1" w:unhideWhenUsed="1"/>
-    <w:lsdException w:name="endnote reference" w:semiHidden="1" w:unhideWhenUsed="1"/>
-    <w:lsdException w:name="endnote text" w:semiHidden="1" w:unhideWhenUsed="1"/>
-    <w:lsdException w:name="table of authorities" w:semiHidden="1" w:unhideWhenUsed="1"/>
-    <w:lsdException w:name="macro" w:semiHidden="1" w:unhideWhenUsed="1"/>
-    <w:lsdException w:name="toa heading" w:semiHidden="1" w:unhideWhenUsed="1"/>
-    <w:lsdException w:name="List" w:semiHidden="1" w:unhideWhenUsed="1"/>
-    <w:lsdException w:name="List Bullet" w:semiHidden="1" w:unhideWhenUsed="1"/>
-    <w:lsdException w:name="List Number" w:semiHidden="1" w:unhideWhenUsed="1"/>
-    <w:lsdException w:name="List 2" w:semiHidden="1" w:unhideWhenUsed="1"/>
-    <w:lsdException w:name="List 3" w:semiHidden="1" w:unhideWhenUsed="1"/>
-    <w:lsdException w:name="List 4" w:semiHidden="1" w:unhideWhenUsed="1"/>
-    <w:lsdException w:name="List 5" w:semiHidden="1" w:unhideWhenUsed="1"/>
-    <w:lsdException w:name="List Bullet 2" w:semiHidden="1" w:unhideWhenUsed="1"/>
-    <w:lsdException w:name="List Bullet 3" w:semiHidden="1" w:unhideWhenUsed="1"/>
-    <w:lsdException w:name="List Bullet 4" w:semiHidden="1" w:unhideWhenUsed="1"/>
-    <w:lsdException w:name="List Bullet 5" w:semiHidden="1" w:unhideWhenUsed="1"/>
-    <w:lsdException w:name="List Number 2" w:semiHidden="1" w:unhideWhenUsed="1"/>
-    <w:lsdException w:name="List Number 3" w:semiHidden="1" w:unhideWhenUsed="1"/>
-    <w:lsdException w:name="List Number 4" w:semiHidden="1" w:unhideWhenUsed="1"/>
-    <w:lsdException w:name="List Number 5" w:semiHidden="1" w:unhideWhenUsed="1"/>
-    <w:lsdException w:name="Title" w:uiPriority="10" w:qFormat="1"/>
-    <w:lsdException w:name="Closing" w:semiHidden="1" w:unhideWhenUsed="1"/>
-    <w:lsdException w:name="Signature" w:semiHidden="1" w:unhideWhenUsed="1"/>
-    <w:lsdException w:name="Default Paragraph Font" w:semiHidden="1" w:uiPriority="1" w:unhideWhenUsed="1"/>
-    <w:lsdException w:name="Body Text" w:semiHidden="1" w:unhideWhenUsed="1"/>
-    <w:lsdException w:name="Body Text Indent" w:semiHidden="1" w:unhideWhenUsed="1"/>
-    <w:lsdException w:name="List Continue" w:semiHidden="1" w:unhideWhenUsed="1"/>
-    <w:lsdException w:name="List Continue 2" w:semiHidden="1" w:unhideWhenUsed="1"/>
-    <w:lsdException w:name="List Continue 3" w:semiHidden="1" w:unhideWhenUsed="1"/>
-    <w:lsdException w:name="List Continue 4" w:semiHidden="1" w:unhideWhenUsed="1"/>
-    <w:lsdException w:name="List Continue 5" w:semiHidden="1" w:unhideWhenUsed="1"/>
-    <w:lsdException w:name="Message Header" w:semiHidden="1" w:unhideWhenUsed="1"/>
-    <w:lsdException w:name="Subtitle" w:uiPriority="11" w:qFormat="1"/>
-    <w:lsdException w:name="Salutation" w:semiHidden="1" w:unhideWhenUsed="1"/>
-    <w:lsdException w:name="Date" w:semiHidden="1" w:unhideWhenUsed="1"/>
-    <w:lsdException w:name="Body Text First Indent" w:semiHidden="1" w:unhideWhenUsed="1"/>
-    <w:lsdException w:name="Body Text First Indent 2" w:semiHidden="1" w:unhideWhenUsed="1"/>
-    <w:lsdException w:name="Note Heading" w:semiHidden="1" w:unhideWhenUsed="1"/>
-    <w:lsdException w:name="Body Text 2" w:semiHidden="1" w:unhideWhenUsed="1"/>
-    <w:lsdException w:name="Body Text 3" w:semiHidden="1" w:unhideWhenUsed="1"/>
-    <w:lsdException w:name="Body Text Indent 2" w:semiHidden="1" w:unhideWhenUsed="1"/>
-    <w:lsdException w:name="Body Text Indent 3" w:semiHidden="1" w:unhideWhenUsed="1"/>
-    <w:lsdException w:name="Block Text" w:semiHidden="1" w:unhideWhenUsed="1"/>
-    <w:lsdException w:name="Hyperlink" w:semiHidden="1" w:unhideWhenUsed="1"/>
-    <w:lsdException w:name="FollowedHyperlink" w:semiHidden="1" w:unhideWhenUsed="1"/>
-    <w:lsdException w:name="Strong" w:uiPriority="22" w:qFormat="1"/>
-    <w:lsdException w:name="Emphasis" w:uiPriority="20" w:qFormat="1"/>
-    <w:lsdException w:name="Document Map" w:semiHidden="1" w:unhideWhenUsed="1"/>
-    <w:lsdException w:name="Plain Text" w:semiHidden="1" w:unhideWhenUsed="1"/>
-    <w:lsdException w:name="E-mail Signature" w:semiHidden="1" w:unhideWhenUsed="1"/>
-    <w:lsdException w:name="HTML Top of Form" w:semiHidden="1" w:unhideWhenUsed="1"/>
-    <w:lsdException w:name="HTML Bottom of Form" w:semiHidden="1" w:unhideWhenUsed="1"/>
-    <w:lsdException w:name="Normal (Web)" w:semiHidden="1" w:unhideWhenUsed="1"/>
-    <w:lsdException w:name="HTML Acronym" w:semiHidden="1" w:unhideWhenUsed="1"/>
-    <w:lsdException w:name="HTML Address" w:semiHidden="1" w:unhideWhenUsed="1"/>
-    <w:lsdException w:name="HTML Cite" w:semiHidden="1" w:unhideWhenUsed="1"/>
-    <w:lsdException w:name="HTML Code" w:semiHidden="1" w:unhideWhenUsed="1"/>
-    <w:lsdException w:name="HTML Definition" w:semiHidden="1" w:unhideWhenUsed="1"/>
-    <w:lsdException w:name="HTML Keyboard" w:semiHidden="1" w:unhideWhenUsed="1"/>
-    <w:lsdException w:name="HTML Preformatted" w:semiHidden="1" w:unhideWhenUsed="1"/>
-    <w:lsdException w:name="HTML Sample" w:semiHidden="1" w:unhideWhenUsed="1"/>
-    <w:lsdException w:name="HTML Typewriter" w:semiHidden="1" w:unhideWhenUsed="1"/>
-    <w:lsdException w:name="HTML Variable" w:semiHidden="1" w:unhideWhenUsed="1"/>
-    <w:lsdException w:name="Normal Table" w:semiHidden="1" w:unhideWhenUsed="1"/>
-    <w:lsdException w:name="annotation subject" w:semiHidden="1" w:unhideWhenUsed="1"/>
-    <w:lsdException w:name="No List" w:semiHidden="1" w:unhideWhenUsed="1"/>
-    <w:lsdException w:name="Outline List 1" w:semiHidden="1" w:unhideWhenUsed="1"/>
-    <w:lsdException w:name="Outline List 2" w:semiHidden="1" w:unhideWhenUsed="1"/>
-    <w:lsdException w:name="Outline List 3" w:semiHidden="1" w:unhideWhenUsed="1"/>
-    <w:lsdException w:name="Table Simple 1" w:semiHidden="1" w:unhideWhenUsed="1"/>
-    <w:lsdException w:name="Table Simple 2" w:semiHidden="1" w:unhideWhenUsed="1"/>
-    <w:lsdException w:name="Table Simple 3" w:semiHidden="1" w:unhideWhenUsed="1"/>
-    <w:lsdException w:name="Table Classic 1" w:semiHidden="1" w:unhideWhenUsed="1"/>
-    <w:lsdException w:name="Table Classic 2" w:semiHidden="1" w:unhideWhenUsed="1"/>
-    <w:lsdException w:name="Table Classic 3" w:semiHidden="1" w:unhideWhenUsed="1"/>
-    <w:lsdException w:name="Table Classic 4" w:semiHidden="1" w:unhideWhenUsed="1"/>
-    <w:lsdException w:name="Table Colorful 1" w:semiHidden="1" w:unhideWhenUsed="1"/>
-    <w:lsdException w:name="Table Colorful 2" w:semiHidden="1" w:unhideWhenUsed="1"/>
-    <w:lsdException w:name="Table Colorful 3" w:semiHidden="1" w:unhideWhenUsed="1"/>
-    <w:lsdException w:name="Table Columns 1" w:semiHidden="1" w:unhideWhenUsed="1"/>
-    <w:lsdException w:name="Table Columns 2" w:semiHidden="1" w:unhideWhenUsed="1"/>
-    <w:lsdException w:name="Table Columns 3" w:semiHidden="1" w:unhideWhenUsed="1"/>
-    <w:lsdException w:name="Table Columns 4" w:semiHidden="1" w:unhideWhenUsed="1"/>
-    <w:lsdException w:name="Table Columns 5" w:semiHidden="1" w:unhideWhenUsed="1"/>
-    <w:lsdException w:name="Table Grid 1" w:semiHidden="1" w:unhideWhenUsed="1"/>
-    <w:lsdException w:name="Table Grid 2" w:semiHidden="1" w:unhideWhenUsed="1"/>
-    <w:lsdException w:name="Table Grid 3" w:semiHidden="1" w:unhideWhenUsed="1"/>
-    <w:lsdException w:name="Table Grid 4" w:semiHidden="1" w:unhideWhenUsed="1"/>
-    <w:lsdException w:name="Table Grid 5" w:semiHidden="1" w:unhideWhenUsed="1"/>
-    <w:lsdException w:name="Table Grid 6" w:semiHidden="1" w:unhideWhenUsed="1"/>
-    <w:lsdException w:name="Table Grid 7" w:semiHidden="1" w:unhideWhenUsed="1"/>
-    <w:lsdException w:name="Table Grid 8" w:semiHidden="1" w:unhideWhenUsed="1"/>
-    <w:lsdException w:name="Table List 1" w:semiHidden="1" w:unhideWhenUsed="1"/>
-    <w:lsdException w:name="Table List 2" w:semiHidden="1" w:unhideWhenUsed="1"/>
-    <w:lsdException w:name="Table List 3" w:semiHidden="1" w:unhideWhenUsed="1"/>
-    <w:lsdException w:name="Table List 4" w:semiHidden="1" w:unhideWhenUsed="1"/>
-    <w:lsdException w:name="Table List 5" w:semiHidden="1" w:unhideWhenUsed="1"/>
-    <w:lsdException w:name="Table List 6" w:semiHidden="1" w:unhideWhenUsed="1"/>
-    <w:lsdException w:name="Table List 7" w:semiHidden="1" w:unhideWhenUsed="1"/>
-    <w:lsdException w:name="Table List 8" w:semiHidden="1" w:unhideWhenUsed="1"/>
-    <w:lsdException w:name="Table 3D effects 1" w:semiHidden="1" w:unhideWhenUsed="1"/>
-    <w:lsdException w:name="Table 3D effects 2" w:semiHidden="1" w:unhideWhenUsed="1"/>
-    <w:lsdException w:name="Table 3D effects 3" w:semiHidden="1" w:unhideWhenUsed="1"/>
-    <w:lsdException w:name="Table Contemporary" w:semiHidden="1" w:unhideWhenUsed="1"/>
-    <w:lsdException w:name="Table Elegant" w:semiHidden="1" w:unhideWhenUsed="1"/>
-    <w:lsdException w:name="Table Professional" w:semiHidden="1" w:unhideWhenUsed="1"/>
-    <w:lsdException w:name="Table Subtle 1" w:semiHidden="1" w:unhideWhenUsed="1"/>
-    <w:lsdException w:name="Table Subtle 2" w:semiHidden="1" w:unhideWhenUsed="1"/>
-    <w:lsdException w:name="Table Web 1" w:semiHidden="1" w:unhideWhenUsed="1"/>
-    <w:lsdException w:name="Table Web 2" w:semiHidden="1" w:unhideWhenUsed="1"/>
-    <w:lsdException w:name="Table Web 3" w:semiHidden="1" w:unhideWhenUsed="1"/>
-    <w:lsdException w:name="Balloon Text" w:semiHidden="1" w:unhideWhenUsed="1"/>
-    <w:lsdException w:name="Table Grid" w:uiPriority="39"/>
-    <w:lsdException w:name="Table Theme" w:semiHidden="1" w:unhideWhenUsed="1"/>
-    <w:lsdException w:name="Note Level 1" w:semiHidden="1" w:unhideWhenUsed="1"/>
-    <w:lsdException w:name="Note Level 2" w:semiHidden="1" w:unhideWhenUsed="1"/>
-    <w:lsdException w:name="Note Level 3" w:semiHidden="1" w:unhideWhenUsed="1"/>
-    <w:lsdException w:name="Note Level 4" w:semiHidden="1" w:unhideWhenUsed="1"/>
-    <w:lsdException w:name="Note Level 5" w:semiHidden="1" w:unhideWhenUsed="1"/>
-    <w:lsdException w:name="Note Level 6" w:semiHidden="1" w:unhideWhenUsed="1"/>
-    <w:lsdException w:name="Note Level 7" w:semiHidden="1" w:unhideWhenUsed="1"/>
-    <w:lsdException w:name="Note Level 8" w:semiHidden="1" w:unhideWhenUsed="1"/>
-    <w:lsdException w:name="Note Level 9" w:semiHidden="1" w:unhideWhenUsed="1"/>
-    <w:lsdException w:name="Placeholder Text" w:semiHidden="1"/>
-    <w:lsdException w:name="No Spacing" w:uiPriority="1" w:qFormat="1"/>
-    <w:lsdException w:name="Light Shading" w:uiPriority="60"/>
-    <w:lsdException w:name="Light List" w:uiPriority="61"/>
-    <w:lsdException w:name="Light Grid" w:uiPriority="62"/>
-    <w:lsdException w:name="Medium Shading 1" w:uiPriority="63"/>
-    <w:lsdException w:name="Medium Shading 2" w:uiPriority="64"/>
-    <w:lsdException w:name="Medium List 1" w:uiPriority="65"/>
-    <w:lsdException w:name="Medium List 2" w:uiPriority="66"/>
-    <w:lsdException w:name="Medium Grid 1" w:uiPriority="67"/>
-    <w:lsdException w:name="Medium Grid 2" w:uiPriority="68"/>
-    <w:lsdException w:name="Medium Grid 3" w:uiPriority="69"/>
-    <w:lsdException w:name="Dark List" w:uiPriority="70"/>
-    <w:lsdException w:name="Colorful Shading" w:uiPriority="71"/>
-    <w:lsdException w:name="Colorful List" w:uiPriority="72"/>
-    <w:lsdException w:name="Colorful Grid" w:uiPriority="73"/>
-    <w:lsdException w:name="Light Shading Accent 1" w:uiPriority="60"/>
-    <w:lsdException w:name="Light List Accent 1" w:uiPriority="61"/>
-    <w:lsdException w:name="Light Grid Accent 1" w:uiPriority="62"/>
-    <w:lsdException w:name="Medium Shading 1 Accent 1" w:uiPriority="63"/>
-    <w:lsdException w:name="Medium Shading 2 Accent 1" w:uiPriority="64"/>
-    <w:lsdException w:name="Medium List 1 Accent 1" w:uiPriority="65"/>
-    <w:lsdException w:name="Revision" w:semiHidden="1"/>
-    <w:lsdException w:name="List Paragraph" w:uiPriority="34" w:qFormat="1"/>
-    <w:lsdException w:name="Quote" w:uiPriority="29" w:qFormat="1"/>
-    <w:lsdException w:name="Intense Quote" w:uiPriority="30" w:qFormat="1"/>
-    <w:lsdException w:name="Medium List 2 Accent 1" w:uiPriority="66"/>
-    <w:lsdException w:name="Medium Grid 1 Accent 1" w:uiPriority="67"/>
-    <w:lsdException w:name="Medium Grid 2 Accent 1" w:uiPriority="68"/>
-    <w:lsdException w:name="Medium Grid 3 Accent 1" w:uiPriority="69"/>
-    <w:lsdException w:name="Dark List Accent 1" w:uiPriority="70"/>
-    <w:lsdException w:name="Colorful Shading Accent 1" w:uiPriority="71"/>
-    <w:lsdException w:name="Colorful List Accent 1" w:uiPriority="72"/>
-    <w:lsdException w:name="Colorful Grid Accent 1" w:uiPriority="73"/>
-    <w:lsdException w:name="Light Shading Accent 2" w:uiPriority="60"/>
-    <w:lsdException w:name="Light List Accent 2" w:uiPriority="61"/>
-    <w:lsdException w:name="Light Grid Accent 2" w:uiPriority="62"/>
-    <w:lsdException w:name="Medium Shading 1 Accent 2" w:uiPriority="63"/>
-    <w:lsdException w:name="Medium Shading 2 Accent 2" w:uiPriority="64"/>
-    <w:lsdException w:name="Medium List 1 Accent 2" w:uiPriority="65"/>
-    <w:lsdException w:name="Medium List 2 Accent 2" w:uiPriority="66"/>
-    <w:lsdException w:name="Medium Grid 1 Accent 2" w:uiPriority="67"/>
-    <w:lsdException w:name="Medium Grid 2 Accent 2" w:uiPriority="68"/>
-    <w:lsdException w:name="Medium Grid 3 Accent 2" w:uiPriority="69"/>
-    <w:lsdException w:name="Dark List Accent 2" w:uiPriority="70"/>
-    <w:lsdException w:name="Colorful Shading Accent 2" w:uiPriority="71"/>
-    <w:lsdException w:name="Colorful List Accent 2" w:uiPriority="72"/>
-    <w:lsdException w:name="Colorful Grid Accent 2" w:uiPriority="73"/>
-    <w:lsdException w:name="Light Shading Accent 3" w:uiPriority="60"/>
-    <w:lsdException w:name="Light List Accent 3" w:uiPriority="61"/>
-    <w:lsdException w:name="Light Grid Accent 3" w:uiPriority="62"/>
-    <w:lsdException w:name="Medium Shading 1 Accent 3" w:uiPriority="63"/>
-    <w:lsdException w:name="Medium Shading 2 Accent 3" w:uiPriority="64"/>
-    <w:lsdException w:name="Medium List 1 Accent 3" w:uiPriority="65"/>
-    <w:lsdException w:name="Medium List 2 Accent 3" w:uiPriority="66"/>
-    <w:lsdException w:name="Medium Grid 1 Accent 3" w:uiPriority="67"/>
-    <w:lsdException w:name="Medium Grid 2 Accent 3" w:uiPriority="68"/>
-    <w:lsdException w:name="Medium Grid 3 Accent 3" w:uiPriority="69"/>
-    <w:lsdException w:name="Dark List Accent 3" w:uiPriority="70"/>
-    <w:lsdException w:name="Colorful Shading Accent 3" w:uiPriority="71"/>
-    <w:lsdException w:name="Colorful List Accent 3" w:uiPriority="72"/>
-    <w:lsdException w:name="Colorful Grid Accent 3" w:uiPriority="73"/>
-    <w:lsdException w:name="Light Shading Accent 4" w:uiPriority="60"/>
-    <w:lsdException w:name="Light List Accent 4" w:uiPriority="61"/>
-    <w:lsdException w:name="Light Grid Accent 4" w:uiPriority="62"/>
-    <w:lsdException w:name="Medium Shading 1 Accent 4" w:uiPriority="63"/>
-    <w:lsdException w:name="Medium Shading 2 Accent 4" w:uiPriority="64"/>
-    <w:lsdException w:name="Medium List 1 Accent 4" w:uiPriority="65"/>
-    <w:lsdException w:name="Medium List 2 Accent 4" w:uiPriority="66"/>
-    <w:lsdException w:name="Medium Grid 1 Accent 4" w:uiPriority="67"/>
-    <w:lsdException w:name="Medium Grid 2 Accent 4" w:uiPriority="68"/>
-    <w:lsdException w:name="Medium Grid 3 Accent 4" w:uiPriority="69"/>
-    <w:lsdException w:name="Dark List Accent 4" w:uiPriority="70"/>
-    <w:lsdException w:name="Colorful Shading Accent 4" w:uiPriority="71"/>
-    <w:lsdException w:name="Colorful List Accent 4" w:uiPriority="72"/>
-    <w:lsdException w:name="Colorful Grid Accent 4" w:uiPriority="73"/>
-    <w:lsdException w:name="Light Shading Accent 5" w:uiPriority="60"/>
-    <w:lsdException w:name="Light List Accent 5" w:uiPriority="61"/>
-    <w:lsdException w:name="Light Grid Accent 5" w:uiPriority="62"/>
-    <w:lsdException w:name="Medium Shading 1 Accent 5" w:uiPriority="63"/>
-    <w:lsdException w:name="Medium Shading 2 Accent 5" w:uiPriority="64"/>
-    <w:lsdException w:name="Medium List 1 Accent 5" w:uiPriority="65"/>
-    <w:lsdException w:name="Medium List 2 Accent 5" w:uiPriority="66"/>
-    <w:lsdException w:name="Medium Grid 1 Accent 5" w:uiPriority="67"/>
-    <w:lsdException w:name="Medium Grid 2 Accent 5" w:uiPriority="68"/>
-    <w:lsdException w:name="Medium Grid 3 Accent 5" w:uiPriority="69"/>
-    <w:lsdException w:name="Dark List Accent 5" w:uiPriority="70"/>
-    <w:lsdException w:name="Colorful Shading Accent 5" w:uiPriority="71"/>
-    <w:lsdException w:name="Colorful List Accent 5" w:uiPriority="72"/>
-    <w:lsdException w:name="Colorful Grid Accent 5" w:uiPriority="73"/>
-    <w:lsdException w:name="Light Shading Accent 6" w:uiPriority="60"/>
-    <w:lsdException w:name="Light List Accent 6" w:uiPriority="61"/>
-    <w:lsdException w:name="Light Grid Accent 6" w:uiPriority="62"/>
-    <w:lsdException w:name="Medium Shading 1 Accent 6" w:uiPriority="63"/>
-    <w:lsdException w:name="Medium Shading 2 Accent 6" w:uiPriority="64"/>
-    <w:lsdException w:name="Medium List 1 Accent 6" w:uiPriority="65"/>
-    <w:lsdException w:name="Medium List 2 Accent 6" w:uiPriority="66"/>
-    <w:lsdException w:name="Medium Grid 1 Accent 6" w:uiPriority="67"/>
-    <w:lsdException w:name="Medium Grid 2 Accent 6" w:uiPriority="68"/>
-    <w:lsdException w:name="Medium Grid 3 Accent 6" w:uiPriority="69"/>
-    <w:lsdException w:name="Dark List Accent 6" w:uiPriority="70"/>
-    <w:lsdException w:name="Colorful Shading Accent 6" w:uiPriority="71"/>
-    <w:lsdException w:name="Colorful List Accent 6" w:uiPriority="72"/>
-    <w:lsdException w:name="Colorful Grid Accent 6" w:uiPriority="73"/>
-    <w:lsdException w:name="Subtle Emphasis" w:uiPriority="19" w:qFormat="1"/>
-    <w:lsdException w:name="Intense Emphasis" w:uiPriority="21" w:qFormat="1"/>
-    <w:lsdException w:name="Subtle Reference" w:uiPriority="31" w:qFormat="1"/>
-    <w:lsdException w:name="Intense Reference" w:uiPriority="32" w:qFormat="1"/>
-    <w:lsdException w:name="Book Title" w:uiPriority="33" w:qFormat="1"/>
-    <w:lsdException w:name="Bibliography" w:semiHidden="1" w:uiPriority="37" w:unhideWhenUsed="1"/>
-    <w:lsdException w:name="TOC Heading" w:semiHidden="1" w:uiPriority="39" w:unhideWhenUsed="1" w:qFormat="1"/>
-    <w:lsdException w:name="Plain Table 1" w:uiPriority="41"/>
-    <w:lsdException w:name="Plain Table 2" w:uiPriority="42"/>
-    <w:lsdException w:name="Plain Table 3" w:uiPriority="43"/>
-    <w:lsdException w:name="Plain Table 4" w:uiPriority="44"/>
-    <w:lsdException w:name="Plain Table 5" w:uiPriority="45"/>
-    <w:lsdException w:name="Grid Table Light" w:uiPriority="40"/>
-    <w:lsdException w:name="Grid Table 1 Light" w:uiPriority="46"/>
-    <w:lsdException w:name="Grid Table 2" w:uiPriority="47"/>
-    <w:lsdException w:name="Grid Table 3" w:uiPriority="48"/>
-    <w:lsdException w:name="Grid Table 4" w:uiPriority="49"/>
-    <w:lsdException w:name="Grid Table 5 Dark" w:uiPriority="50"/>
-    <w:lsdException w:name="Grid Table 6 Colorful" w:uiPriority="51"/>
-    <w:lsdException w:name="Grid Table 7 Colorful" w:uiPriority="52"/>
-    <w:lsdException w:name="Grid Table 1 Light Accent 1" w:uiPriority="46"/>
-    <w:lsdException w:name="Grid Table 2 Accent 1" w:uiPriority="47"/>
-    <w:lsdException w:name="Grid Table 3 Accent 1" w:uiPriority="48"/>
-    <w:lsdException w:name="Grid Table 4 Accent 1" w:uiPriority="49"/>
-    <w:lsdException w:name="Grid Table 5 Dark Accent 1" w:uiPriority="50"/>
-    <w:lsdException w:name="Grid Table 6 Colorful Accent 1" w:uiPriority="51"/>
-    <w:lsdException w:name="Grid Table 7 Colorful Accent 1" w:uiPriority="52"/>
-    <w:lsdException w:name="Grid Table 1 Light Accent 2" w:uiPriority="46"/>
-    <w:lsdException w:name="Grid Table 2 Accent 2" w:uiPriority="47"/>
-    <w:lsdException w:name="Grid Table 3 Accent 2" w:uiPriority="48"/>
-    <w:lsdException w:name="Grid Table 4 Accent 2" w:uiPriority="49"/>
-    <w:lsdException w:name="Grid Table 5 Dark Accent 2" w:uiPriority="50"/>
-    <w:lsdException w:name="Grid Table 6 Colorful Accent 2" w:uiPriority="51"/>
-    <w:lsdException w:name="Grid Table 7 Colorful Accent 2" w:uiPriority="52"/>
-    <w:lsdException w:name="Grid Table 1 Light Accent 3" w:uiPriority="46"/>
-    <w:lsdException w:name="Grid Table 2 Accent 3" w:uiPriority="47"/>
-    <w:lsdException w:name="Grid Table 3 Accent 3" w:uiPriority="48"/>
-    <w:lsdException w:name="Grid Table 4 Accent 3" w:uiPriority="49"/>
-    <w:lsdException w:name="Grid Table 5 Dark Accent 3" w:uiPriority="50"/>
-    <w:lsdException w:name="Grid Table 6 Colorful Accent 3" w:uiPriority="51"/>
-    <w:lsdException w:name="Grid Table 7 Colorful Accent 3" w:uiPriority="52"/>
-    <w:lsdException w:name="Grid Table 1 Light Accent 4" w:uiPriority="46"/>
-    <w:lsdException w:name="Grid Table 2 Accent 4" w:uiPriority="47"/>
-    <w:lsdException w:name="Grid Table 3 Accent 4" w:uiPriority="48"/>
-    <w:lsdException w:name="Grid Table 4 Accent 4" w:uiPriority="49"/>
-    <w:lsdException w:name="Grid Table 5 Dark Accent 4" w:uiPriority="50"/>
-    <w:lsdException w:name="Grid Table 6 Colorful Accent 4" w:uiPriority="51"/>
-    <w:lsdException w:name="Grid Table 7 Colorful Accent 4" w:uiPriority="52"/>
-    <w:lsdException w:name="Grid Table 1 Light Accent 5" w:uiPriority="46"/>
-    <w:lsdException w:name="Grid Table 2 Accent 5" w:uiPriority="47"/>
-    <w:lsdException w:name="Grid Table 3 Accent 5" w:uiPriority="48"/>
-    <w:lsdException w:name="Grid Table 4 Accent 5" w:uiPriority="49"/>
-    <w:lsdException w:name="Grid Table 5 Dark Accent 5" w:uiPriority="50"/>
-    <w:lsdException w:name="Grid Table 6 Colorful Accent 5" w:uiPriority="51"/>
-    <w:lsdException w:name="Grid Table 7 Colorful Accent 5" w:uiPriority="52"/>
-    <w:lsdException w:name="Grid Table 1 Light Accent 6" w:uiPriority="46"/>
-    <w:lsdException w:name="Grid Table 2 Accent 6" w:uiPriority="47"/>
-    <w:lsdException w:name="Grid Table 3 Accent 6" w:uiPriority="48"/>
-    <w:lsdException w:name="Grid Table 4 Accent 6" w:uiPriority="49"/>
-    <w:lsdException w:name="Grid Table 5 Dark Accent 6" w:uiPriority="50"/>
-    <w:lsdException w:name="Grid Table 6 Colorful Accent 6" w:uiPriority="51"/>
-    <w:lsdException w:name="Grid Table 7 Colorful Accent 6" w:uiPriority="52"/>
-    <w:lsdException w:name="List Table 1 Light" w:uiPriority="46"/>
-    <w:lsdException w:name="List Table 2" w:uiPriority="47"/>
-    <w:lsdException w:name="List Table 3" w:uiPriority="48"/>
-    <w:lsdException w:name="List Table 4" w:uiPriority="49"/>
-    <w:lsdException w:name="List Table 5 Dark" w:uiPriority="50"/>
-    <w:lsdException w:name="List Table 6 Colorful" w:uiPriority="51"/>
-    <w:lsdException w:name="List Table 7 Colorful" w:uiPriority="52"/>
-    <w:lsdException w:name="List Table 1 Light Accent 1" w:uiPriority="46"/>
-    <w:lsdException w:name="List Table 2 Accent 1" w:uiPriority="47"/>
-    <w:lsdException w:name="List Table 3 Accent 1" w:uiPriority="48"/>
-    <w:lsdException w:name="List Table 4 Accent 1" w:uiPriority="49"/>
-    <w:lsdException w:name="List Table 5 Dark Accent 1" w:uiPriority="50"/>
-    <w:lsdException w:name="List Table 6 Colorful Accent 1" w:uiPriority="51"/>
-    <w:lsdException w:name="List Table 7 Colorful Accent 1" w:uiPriority="52"/>
-    <w:lsdException w:name="List Table 1 Light Accent 2" w:uiPriority="46"/>
-    <w:lsdException w:name="List Table 2 Accent 2" w:uiPriority="47"/>
-    <w:lsdException w:name="List Table 3 Accent 2" w:uiPriority="48"/>
-    <w:lsdException w:name="List Table 4 Accent 2" w:uiPriority="49"/>
-    <w:lsdException w:name="List Table 5 Dark Accent 2" w:uiPriority="50"/>
-    <w:lsdException w:name="List Table 6 Colorful Accent 2" w:uiPriority="51"/>
-    <w:lsdException w:name="List Table 7 Colorful Accent 2" w:uiPriority="52"/>
-    <w:lsdException w:name="List Table 1 Light Accent 3" w:uiPriority="46"/>
-    <w:lsdException w:name="List Table 2 Accent 3" w:uiPriority="47"/>
-    <w:lsdException w:name="List Table 3 Accent 3" w:uiPriority="48"/>
-    <w:lsdException w:name="List Table 4 Accent 3" w:uiPriority="49"/>
-    <w:lsdException w:name="List Table 5 Dark Accent 3" w:uiPriority="50"/>
-    <w:lsdException w:name="List Table 6 Colorful Accent 3" w:uiPriority="51"/>
-    <w:lsdException w:name="List Table 7 Colorful Accent 3" w:uiPriority="52"/>
-    <w:lsdException w:name="List Table 1 Light Accent 4" w:uiPriority="46"/>
-    <w:lsdException w:name="List Table 2 Accent 4" w:uiPriority="47"/>
-    <w:lsdException w:name="List Table 3 Accent 4" w:uiPriority="48"/>
-    <w:lsdException w:name="List Table 4 Accent 4" w:uiPriority="49"/>
-    <w:lsdException w:name="List Table 5 Dark Accent 4" w:uiPriority="50"/>
-    <w:lsdException w:name="List Table 6 Colorful Accent 4" w:uiPriority="51"/>
-    <w:lsdException w:name="List Table 7 Colorful Accent 4" w:uiPriority="52"/>
-    <w:lsdException w:name="List Table 1 Light Accent 5" w:uiPriority="46"/>
-    <w:lsdException w:name="List Table 2 Accent 5" w:uiPriority="47"/>
-    <w:lsdException w:name="List Table 3 Accent 5" w:uiPriority="48"/>
-    <w:lsdException w:name="List Table 4 Accent 5" w:uiPriority="49"/>
-    <w:lsdException w:name="List Table 5 Dark Accent 5" w:uiPriority="50"/>
-    <w:lsdException w:name="List Table 6 Colorful Accent 5" w:uiPriority="51"/>
-    <w:lsdException w:name="List Table 7 Colorful Accent 5" w:uiPriority="52"/>
-    <w:lsdException w:name="List Table 1 Light Accent 6" w:uiPriority="46"/>
-    <w:lsdException w:name="List Table 2 Accent 6" w:uiPriority="47"/>
-    <w:lsdException w:name="List Table 3 Accent 6" w:uiPriority="48"/>
-    <w:lsdException w:name="List Table 4 Accent 6" w:uiPriority="49"/>
-    <w:lsdException w:name="List Table 5 Dark Accent 6" w:uiPriority="50"/>
-    <w:lsdException w:name="List Table 6 Colorful Accent 6" w:uiPriority="51"/>
-    <w:lsdException w:name="List Table 7 Colorful Accent 6" w:uiPriority="52"/>
-    <w:lsdException w:name="Mention" w:semiHidden="1" w:unhideWhenUsed="1"/>
-    <w:lsdException w:name="Smart Hyperlink" w:semiHidden="1" w:unhideWhenUsed="1"/>
-  </w:latentStyles>
-  <w:style w:type="paragraph" w:default="1" w:styleId="Normal">
-    <w:name w:val="Normal"/>
-    <w:qFormat/>
-  </w:style>
-  <w:style w:type="character" w:default="1" w:styleId="Policepardfaut">
-    <w:name w:val="Default Paragraph Font"/>
-    <w:uiPriority w:val="1"/>
-    <w:semiHidden/>
-    <w:unhideWhenUsed/>
-  </w:style>
-  <w:style w:type="table" w:default="1" w:styleId="TableauNormal">
-    <w:name w:val="Normal Table"/>
-    <w:uiPriority w:val="99"/>
-    <w:semiHidden/>
-    <w:unhideWhenUsed/>
-    <w:tblPr>
-      <w:tblInd w:w="0" w:type="dxa"/>
-      <w:tblCellMar>
-        <w:top w:w="0" w:type="dxa"/>
-        <w:left w:w="108" w:type="dxa"/>
-        <w:bottom w:w="0" w:type="dxa"/>
-        <w:right w:w="108" w:type="dxa"/>
-      </w:tblCellMar>
-    </w:tblPr>
-  </w:style>
-  <w:style w:type="numbering" w:default="1" w:styleId="Aucuneliste">
-    <w:name w:val="No List"/>
-    <w:uiPriority w:val="99"/>
-    <w:semiHidden/>
-    <w:unhideWhenUsed/>
-  </w:style>
-  <w:style w:type="paragraph" w:customStyle="1" w:styleId="3EF627D59DC2754B8F11BC54669DC7EC">
-    <w:name w:val="3EF627D59DC2754B8F11BC54669DC7EC"/>
-  </w:style>
-  <w:style w:type="paragraph" w:customStyle="1" w:styleId="A6AF2AC0EBB72F40B383749DEC39AD71">
-    <w:name w:val="A6AF2AC0EBB72F40B383749DEC39AD71"/>
-  </w:style>
-  <w:style w:type="paragraph" w:customStyle="1" w:styleId="766EA1A2D01FE8459A60E10F9CBEA679">
-    <w:name w:val="766EA1A2D01FE8459A60E10F9CBEA679"/>
-  </w:style>
-  <w:style w:type="paragraph" w:customStyle="1" w:styleId="003BC3AE0A38F24A94ABE3178611AF29">
-    <w:name w:val="003BC3AE0A38F24A94ABE3178611AF29"/>
-  </w:style>
-</w:styles>
-</file>
-
-<file path=word/glossary/webSettings.xml><?xml version="1.0" encoding="utf-8"?>
-<w:webSettings xmlns:mc="http://schemas.openxmlformats.org/markup-compatibility/2006" xmlns:r="http://schemas.openxmlformats.org/officeDocument/2006/relationships" xmlns:w="http://schemas.openxmlformats.org/wordprocessingml/2006/main" xmlns:w14="http://schemas.microsoft.com/office/word/2010/wordml" xmlns:w15="http://schemas.microsoft.com/office/word/2012/wordml" mc:Ignorable="w14 w15">
-  <w:allowPNG/>
-  <w:doNotSaveAsSingleFile/>
-  <w:pixelsPerInch w:val="96"/>
-</w:webSettings>
 </file>
 
 <file path=word/theme/theme1.xml><?xml version="1.0" encoding="utf-8"?>

</xml_diff>

<commit_message>
mise à jour avant pull
</commit_message>
<xml_diff>
--- a/Elements rapport/Journal de bord.docx
+++ b/Elements rapport/Journal de bord.docx
@@ -1063,15 +1063,7 @@
         <w:rPr>
           <w:color w:val="000000" w:themeColor="text1"/>
         </w:rPr>
-        <w:t>Dé</w:t>
-      </w:r>
-      <w:bookmarkStart w:id="0" w:name="_GoBack"/>
-      <w:bookmarkEnd w:id="0"/>
-      <w:r>
-        <w:rPr>
-          <w:color w:val="000000" w:themeColor="text1"/>
-        </w:rPr>
-        <w:t>but de rédaction du contexte et de la reformulation du sujet</w:t>
+        <w:t>Début de rédaction du contexte et de la reformulation du sujet</w:t>
       </w:r>
     </w:p>
     <w:p>
@@ -1449,6 +1441,1209 @@
         </w:rPr>
         <w:t>Fournir aux organisateurs un service de gestion de la BDD Ecoles.</w:t>
       </w:r>
+    </w:p>
+    <w:p>
+      <w:pPr>
+        <w:pStyle w:val="Titre1"/>
+        <w:rPr>
+          <w:color w:val="000000" w:themeColor="text1"/>
+        </w:rPr>
+      </w:pPr>
+      <w:r>
+        <w:rPr>
+          <w:color w:val="000000" w:themeColor="text1"/>
+        </w:rPr>
+        <w:lastRenderedPageBreak/>
+        <w:t>Mercredi 20 Février 2019</w:t>
+      </w:r>
+    </w:p>
+    <w:p>
+      <w:pPr>
+        <w:pStyle w:val="Pardeliste"/>
+        <w:numPr>
+          <w:ilvl w:val="0"/>
+          <w:numId w:val="17"/>
+        </w:numPr>
+        <w:tabs>
+          <w:tab w:val="left" w:pos="1000"/>
+        </w:tabs>
+        <w:jc w:val="both"/>
+        <w:rPr>
+          <w:color w:val="000000" w:themeColor="text1"/>
+        </w:rPr>
+      </w:pPr>
+      <w:r>
+        <w:rPr>
+          <w:color w:val="000000" w:themeColor="text1"/>
+        </w:rPr>
+        <w:t>Finalisation du diagramme de GANTT</w:t>
+      </w:r>
+      <w:r>
+        <w:rPr>
+          <w:color w:val="000000" w:themeColor="text1"/>
+        </w:rPr>
+        <w:t xml:space="preserve"> (Emilie) </w:t>
+      </w:r>
+    </w:p>
+    <w:p>
+      <w:pPr>
+        <w:pStyle w:val="Pardeliste"/>
+        <w:numPr>
+          <w:ilvl w:val="0"/>
+          <w:numId w:val="17"/>
+        </w:numPr>
+        <w:jc w:val="both"/>
+        <w:rPr>
+          <w:color w:val="0070C0"/>
+        </w:rPr>
+      </w:pPr>
+      <w:r>
+        <w:rPr>
+          <w:color w:val="000000" w:themeColor="text1"/>
+        </w:rPr>
+        <w:t xml:space="preserve">Réalisation du logo (Emilie) </w:t>
+      </w:r>
+    </w:p>
+    <w:p>
+      <w:pPr>
+        <w:pStyle w:val="Pardeliste"/>
+        <w:numPr>
+          <w:ilvl w:val="0"/>
+          <w:numId w:val="17"/>
+        </w:numPr>
+        <w:jc w:val="both"/>
+        <w:rPr>
+          <w:color w:val="0070C0"/>
+        </w:rPr>
+      </w:pPr>
+      <w:r>
+        <w:rPr>
+          <w:color w:val="000000" w:themeColor="text1"/>
+        </w:rPr>
+        <w:t>Création de l’annuaire (Hugo)</w:t>
+      </w:r>
+    </w:p>
+    <w:p>
+      <w:pPr>
+        <w:pStyle w:val="Pardeliste"/>
+        <w:numPr>
+          <w:ilvl w:val="0"/>
+          <w:numId w:val="17"/>
+        </w:numPr>
+        <w:jc w:val="both"/>
+        <w:rPr>
+          <w:color w:val="0070C0"/>
+        </w:rPr>
+      </w:pPr>
+      <w:r>
+        <w:rPr>
+          <w:color w:val="000000" w:themeColor="text1"/>
+        </w:rPr>
+        <w:t xml:space="preserve">Diagramme pour les BDD (Hugo) </w:t>
+      </w:r>
+    </w:p>
+    <w:p>
+      <w:pPr>
+        <w:pStyle w:val="Pardeliste"/>
+        <w:numPr>
+          <w:ilvl w:val="0"/>
+          <w:numId w:val="17"/>
+        </w:numPr>
+        <w:jc w:val="both"/>
+        <w:rPr>
+          <w:color w:val="0070C0"/>
+        </w:rPr>
+      </w:pPr>
+      <w:r>
+        <w:rPr>
+          <w:color w:val="000000" w:themeColor="text1"/>
+        </w:rPr>
+        <w:t>Relecture des diagrammes de classe (Hugo)</w:t>
+      </w:r>
+    </w:p>
+    <w:p>
+      <w:pPr>
+        <w:pStyle w:val="Pardeliste"/>
+        <w:numPr>
+          <w:ilvl w:val="0"/>
+          <w:numId w:val="17"/>
+        </w:numPr>
+        <w:jc w:val="both"/>
+        <w:rPr>
+          <w:color w:val="0070C0"/>
+        </w:rPr>
+      </w:pPr>
+      <w:r>
+        <w:rPr>
+          <w:color w:val="000000" w:themeColor="text1"/>
+        </w:rPr>
+        <w:t>Finalisation de la rédaction des contraintes, la reformulation du sujet et des besoins (Wandrille)</w:t>
+      </w:r>
+    </w:p>
+    <w:p>
+      <w:pPr>
+        <w:pStyle w:val="Pardeliste"/>
+        <w:numPr>
+          <w:ilvl w:val="0"/>
+          <w:numId w:val="17"/>
+        </w:numPr>
+        <w:jc w:val="both"/>
+        <w:rPr>
+          <w:color w:val="0070C0"/>
+        </w:rPr>
+      </w:pPr>
+      <w:r>
+        <w:rPr>
+          <w:color w:val="000000" w:themeColor="text1"/>
+        </w:rPr>
+        <w:t>Mise en ligne des tableaux de tache</w:t>
+      </w:r>
+      <w:r>
+        <w:rPr>
+          <w:color w:val="000000" w:themeColor="text1"/>
+        </w:rPr>
+        <w:t xml:space="preserve"> (Wandrille)</w:t>
+      </w:r>
+    </w:p>
+    <w:p>
+      <w:pPr>
+        <w:pStyle w:val="Pardeliste"/>
+        <w:numPr>
+          <w:ilvl w:val="0"/>
+          <w:numId w:val="17"/>
+        </w:numPr>
+        <w:jc w:val="both"/>
+        <w:rPr>
+          <w:color w:val="0070C0"/>
+        </w:rPr>
+      </w:pPr>
+      <w:r>
+        <w:rPr>
+          <w:color w:val="000000" w:themeColor="text1"/>
+        </w:rPr>
+        <w:t>Diagrammes de séquence (Wandrille)</w:t>
+      </w:r>
+    </w:p>
+    <w:p>
+      <w:pPr>
+        <w:pStyle w:val="Pardeliste"/>
+        <w:numPr>
+          <w:ilvl w:val="0"/>
+          <w:numId w:val="17"/>
+        </w:numPr>
+        <w:jc w:val="both"/>
+        <w:rPr>
+          <w:color w:val="000000" w:themeColor="text1"/>
+        </w:rPr>
+      </w:pPr>
+      <w:r>
+        <w:rPr>
+          <w:color w:val="000000" w:themeColor="text1"/>
+        </w:rPr>
+        <w:t>Diagrammes d’activité et de classe (Lucas)</w:t>
+      </w:r>
+    </w:p>
+    <w:p>
+      <w:pPr>
+        <w:jc w:val="both"/>
+        <w:rPr>
+          <w:b/>
+          <w:color w:val="000000" w:themeColor="text1"/>
+          <w:sz w:val="28"/>
+          <w:szCs w:val="28"/>
+          <w:u w:val="single"/>
+        </w:rPr>
+      </w:pPr>
+      <w:r>
+        <w:rPr>
+          <w:b/>
+          <w:color w:val="000000" w:themeColor="text1"/>
+          <w:sz w:val="28"/>
+          <w:szCs w:val="28"/>
+          <w:u w:val="single"/>
+        </w:rPr>
+        <w:t xml:space="preserve">Questions posées : </w:t>
+      </w:r>
+    </w:p>
+    <w:p>
+      <w:pPr>
+        <w:pStyle w:val="Pardeliste"/>
+        <w:numPr>
+          <w:ilvl w:val="0"/>
+          <w:numId w:val="17"/>
+        </w:numPr>
+        <w:tabs>
+          <w:tab w:val="left" w:pos="1000"/>
+        </w:tabs>
+        <w:jc w:val="both"/>
+        <w:rPr>
+          <w:color w:val="000000" w:themeColor="text1"/>
+        </w:rPr>
+      </w:pPr>
+      <w:r>
+        <w:rPr>
+          <w:color w:val="000000" w:themeColor="text1"/>
+        </w:rPr>
+        <w:t xml:space="preserve">Pour récolter les données nécessaires à réaliser les statistiques, nous voulions savoir si les commanditaires </w:t>
+      </w:r>
+      <w:r>
+        <w:rPr>
+          <w:color w:val="000000" w:themeColor="text1"/>
+        </w:rPr>
+        <w:t>souhaiteraient</w:t>
+      </w:r>
+      <w:r>
+        <w:rPr>
+          <w:color w:val="000000" w:themeColor="text1"/>
+        </w:rPr>
+        <w:t xml:space="preserve"> que l’on soumette un </w:t>
+      </w:r>
+      <w:r>
+        <w:rPr>
+          <w:color w:val="000000" w:themeColor="text1"/>
+        </w:rPr>
+        <w:t xml:space="preserve">formulaire à l’utilisateur lors de son inscription afin qu’il indique ses centres d’intérêts (méthode risquant de repousser certains) ? Ou bien, préféreraient-ils que l’on utilise les filtres utilisés par les utilisateurs pour déterminer ses centres d’intérêts (méthode basée sur la surveillance des utilisateurs) ? </w:t>
+      </w:r>
+    </w:p>
+    <w:p>
+      <w:pPr>
+        <w:pStyle w:val="Titre1"/>
+        <w:rPr>
+          <w:color w:val="000000" w:themeColor="text1"/>
+        </w:rPr>
+      </w:pPr>
+      <w:r>
+        <w:rPr>
+          <w:color w:val="000000" w:themeColor="text1"/>
+        </w:rPr>
+        <w:t xml:space="preserve">Mercredi </w:t>
+      </w:r>
+      <w:r>
+        <w:rPr>
+          <w:color w:val="000000" w:themeColor="text1"/>
+        </w:rPr>
+        <w:t>06 Mars</w:t>
+      </w:r>
+      <w:r>
+        <w:rPr>
+          <w:color w:val="000000" w:themeColor="text1"/>
+        </w:rPr>
+        <w:t xml:space="preserve"> 2019</w:t>
+      </w:r>
+    </w:p>
+    <w:p>
+      <w:pPr>
+        <w:pStyle w:val="Pardeliste"/>
+        <w:numPr>
+          <w:ilvl w:val="0"/>
+          <w:numId w:val="17"/>
+        </w:numPr>
+        <w:rPr>
+          <w:color w:val="000000" w:themeColor="text1"/>
+        </w:rPr>
+      </w:pPr>
+      <w:r>
+        <w:rPr>
+          <w:color w:val="000000" w:themeColor="text1"/>
+        </w:rPr>
+        <w:t>Réalisation des derniers diagrammes nécessaire au COPIL</w:t>
+      </w:r>
+    </w:p>
+    <w:p>
+      <w:pPr>
+        <w:pStyle w:val="Pardeliste"/>
+        <w:numPr>
+          <w:ilvl w:val="0"/>
+          <w:numId w:val="17"/>
+        </w:numPr>
+        <w:rPr>
+          <w:color w:val="000000" w:themeColor="text1"/>
+        </w:rPr>
+      </w:pPr>
+      <w:r>
+        <w:rPr>
+          <w:color w:val="000000" w:themeColor="text1"/>
+        </w:rPr>
+        <w:t xml:space="preserve">Rédaction de texte pour le rapport COPIL </w:t>
+      </w:r>
+      <w:bookmarkStart w:id="0" w:name="_GoBack"/>
+      <w:bookmarkEnd w:id="0"/>
+    </w:p>
+    <w:p>
+      <w:pPr>
+        <w:pStyle w:val="Titre1"/>
+        <w:rPr>
+          <w:color w:val="000000" w:themeColor="text1"/>
+        </w:rPr>
+      </w:pPr>
+      <w:r>
+        <w:rPr>
+          <w:color w:val="000000" w:themeColor="text1"/>
+        </w:rPr>
+        <w:t xml:space="preserve">Mercredi </w:t>
+      </w:r>
+      <w:r>
+        <w:rPr>
+          <w:color w:val="000000" w:themeColor="text1"/>
+        </w:rPr>
+        <w:t xml:space="preserve">13 Mars </w:t>
+      </w:r>
+      <w:r>
+        <w:rPr>
+          <w:color w:val="000000" w:themeColor="text1"/>
+        </w:rPr>
+        <w:t>2019</w:t>
+      </w:r>
+      <w:r>
+        <w:rPr>
+          <w:color w:val="000000" w:themeColor="text1"/>
+        </w:rPr>
+        <w:t xml:space="preserve"> (Matin) </w:t>
+      </w:r>
+    </w:p>
+    <w:p>
+      <w:pPr>
+        <w:pStyle w:val="Pardeliste"/>
+        <w:numPr>
+          <w:ilvl w:val="0"/>
+          <w:numId w:val="17"/>
+        </w:numPr>
+        <w:rPr>
+          <w:color w:val="000000" w:themeColor="text1"/>
+        </w:rPr>
+      </w:pPr>
+      <w:r>
+        <w:rPr>
+          <w:color w:val="000000" w:themeColor="text1"/>
+        </w:rPr>
+        <w:t xml:space="preserve">Préparation à la soutenance du COPIL </w:t>
+      </w:r>
+    </w:p>
+    <w:p>
+      <w:pPr>
+        <w:pStyle w:val="Pardeliste"/>
+        <w:numPr>
+          <w:ilvl w:val="0"/>
+          <w:numId w:val="17"/>
+        </w:numPr>
+        <w:rPr>
+          <w:color w:val="000000" w:themeColor="text1"/>
+        </w:rPr>
+      </w:pPr>
+      <w:r>
+        <w:rPr>
+          <w:color w:val="000000" w:themeColor="text1"/>
+        </w:rPr>
+        <w:t xml:space="preserve">Début de création de la BDD écoles (Hugo) </w:t>
+      </w:r>
+    </w:p>
+    <w:p>
+      <w:pPr>
+        <w:pStyle w:val="Pardeliste"/>
+        <w:numPr>
+          <w:ilvl w:val="0"/>
+          <w:numId w:val="17"/>
+        </w:numPr>
+        <w:rPr>
+          <w:color w:val="000000" w:themeColor="text1"/>
+        </w:rPr>
+      </w:pPr>
+    </w:p>
+    <w:p>
+      <w:pPr>
+        <w:pStyle w:val="Titre1"/>
+        <w:rPr>
+          <w:color w:val="000000" w:themeColor="text1"/>
+        </w:rPr>
+      </w:pPr>
+      <w:r>
+        <w:rPr>
+          <w:color w:val="000000" w:themeColor="text1"/>
+        </w:rPr>
+        <w:t xml:space="preserve">Mercredi </w:t>
+      </w:r>
+      <w:r>
+        <w:rPr>
+          <w:color w:val="000000" w:themeColor="text1"/>
+        </w:rPr>
+        <w:t xml:space="preserve">13 Mars </w:t>
+      </w:r>
+      <w:r>
+        <w:rPr>
+          <w:color w:val="000000" w:themeColor="text1"/>
+        </w:rPr>
+        <w:t>2019</w:t>
+      </w:r>
+      <w:r>
+        <w:rPr>
+          <w:color w:val="000000" w:themeColor="text1"/>
+        </w:rPr>
+        <w:t xml:space="preserve"> (</w:t>
+      </w:r>
+      <w:r>
+        <w:rPr>
+          <w:color w:val="000000" w:themeColor="text1"/>
+        </w:rPr>
+        <w:t>Après-midi</w:t>
+      </w:r>
+      <w:r>
+        <w:rPr>
+          <w:color w:val="000000" w:themeColor="text1"/>
+        </w:rPr>
+        <w:t xml:space="preserve">) </w:t>
+      </w:r>
+    </w:p>
+    <w:p>
+      <w:pPr>
+        <w:pStyle w:val="Pardeliste"/>
+        <w:numPr>
+          <w:ilvl w:val="0"/>
+          <w:numId w:val="17"/>
+        </w:numPr>
+        <w:rPr>
+          <w:color w:val="000000" w:themeColor="text1"/>
+        </w:rPr>
+      </w:pPr>
+      <w:r>
+        <w:rPr>
+          <w:color w:val="000000" w:themeColor="text1"/>
+        </w:rPr>
+        <w:t xml:space="preserve">Soutenance du COPIL </w:t>
+      </w:r>
+    </w:p>
+    <w:p>
+      <w:pPr>
+        <w:pStyle w:val="Pardeliste"/>
+        <w:numPr>
+          <w:ilvl w:val="0"/>
+          <w:numId w:val="17"/>
+        </w:numPr>
+        <w:rPr>
+          <w:color w:val="000000" w:themeColor="text1"/>
+        </w:rPr>
+      </w:pPr>
+      <w:r>
+        <w:rPr>
+          <w:color w:val="000000" w:themeColor="text1"/>
+        </w:rPr>
+        <w:t xml:space="preserve">Correction suite au COPIL </w:t>
+      </w:r>
+    </w:p>
+    <w:p>
+      <w:pPr>
+        <w:jc w:val="both"/>
+        <w:rPr>
+          <w:b/>
+          <w:color w:val="000000" w:themeColor="text1"/>
+          <w:sz w:val="28"/>
+          <w:u w:val="single"/>
+        </w:rPr>
+      </w:pPr>
+      <w:r>
+        <w:rPr>
+          <w:b/>
+          <w:color w:val="000000" w:themeColor="text1"/>
+          <w:sz w:val="28"/>
+          <w:u w:val="single"/>
+        </w:rPr>
+        <w:t xml:space="preserve">Récapitulatif des retours de la soutenance du COPIL : </w:t>
+      </w:r>
+    </w:p>
+    <w:p>
+      <w:pPr>
+        <w:pStyle w:val="Pardeliste"/>
+        <w:numPr>
+          <w:ilvl w:val="0"/>
+          <w:numId w:val="17"/>
+        </w:numPr>
+        <w:jc w:val="both"/>
+        <w:rPr>
+          <w:color w:val="000000" w:themeColor="text1"/>
+        </w:rPr>
+      </w:pPr>
+      <w:r>
+        <w:rPr>
+          <w:color w:val="000000" w:themeColor="text1"/>
+        </w:rPr>
+        <w:t xml:space="preserve">Oubli </w:t>
+      </w:r>
+      <w:r>
+        <w:rPr>
+          <w:color w:val="000000" w:themeColor="text1"/>
+        </w:rPr>
+        <w:t>des phase</w:t>
+      </w:r>
+      <w:r>
+        <w:rPr>
+          <w:color w:val="000000" w:themeColor="text1"/>
+        </w:rPr>
+        <w:t>s</w:t>
+      </w:r>
+      <w:r>
+        <w:rPr>
+          <w:color w:val="000000" w:themeColor="text1"/>
+        </w:rPr>
+        <w:t xml:space="preserve"> de recette dans notre GANTT</w:t>
+      </w:r>
+    </w:p>
+    <w:p>
+      <w:pPr>
+        <w:pStyle w:val="Pardeliste"/>
+        <w:numPr>
+          <w:ilvl w:val="0"/>
+          <w:numId w:val="17"/>
+        </w:numPr>
+        <w:jc w:val="both"/>
+        <w:rPr>
+          <w:color w:val="000000" w:themeColor="text1"/>
+        </w:rPr>
+      </w:pPr>
+      <w:r>
+        <w:rPr>
+          <w:color w:val="000000" w:themeColor="text1"/>
+        </w:rPr>
+        <w:t>Aucune prise en charge des administrateurs dans notre application</w:t>
+      </w:r>
+    </w:p>
+    <w:p>
+      <w:pPr>
+        <w:pStyle w:val="Pardeliste"/>
+        <w:numPr>
+          <w:ilvl w:val="0"/>
+          <w:numId w:val="17"/>
+        </w:numPr>
+        <w:jc w:val="both"/>
+        <w:rPr>
+          <w:color w:val="000000" w:themeColor="text1"/>
+        </w:rPr>
+      </w:pPr>
+      <w:r>
+        <w:rPr>
+          <w:color w:val="000000" w:themeColor="text1"/>
+        </w:rPr>
+        <w:lastRenderedPageBreak/>
+        <w:t>Bien que la présentation d’exemple</w:t>
+      </w:r>
+      <w:r>
+        <w:rPr>
+          <w:color w:val="000000" w:themeColor="text1"/>
+        </w:rPr>
+        <w:t>s et d’</w:t>
+      </w:r>
+      <w:r>
+        <w:rPr>
+          <w:color w:val="000000" w:themeColor="text1"/>
+        </w:rPr>
+        <w:t>a</w:t>
+      </w:r>
+      <w:r>
+        <w:rPr>
+          <w:color w:val="000000" w:themeColor="text1"/>
+        </w:rPr>
+        <w:t>ction préventives</w:t>
+      </w:r>
+      <w:r>
+        <w:rPr>
+          <w:color w:val="000000" w:themeColor="text1"/>
+        </w:rPr>
+        <w:t xml:space="preserve"> </w:t>
+      </w:r>
+      <w:r>
+        <w:rPr>
+          <w:color w:val="000000" w:themeColor="text1"/>
+        </w:rPr>
+        <w:t xml:space="preserve">a </w:t>
+      </w:r>
+      <w:r>
+        <w:rPr>
+          <w:color w:val="000000" w:themeColor="text1"/>
+        </w:rPr>
+        <w:t>été appréciée, il faudrait réaliser une matrice de risque pour le rapport</w:t>
+      </w:r>
+    </w:p>
+    <w:p>
+      <w:pPr>
+        <w:pStyle w:val="Pardeliste"/>
+        <w:numPr>
+          <w:ilvl w:val="0"/>
+          <w:numId w:val="17"/>
+        </w:numPr>
+        <w:jc w:val="both"/>
+        <w:rPr>
+          <w:color w:val="000000" w:themeColor="text1"/>
+        </w:rPr>
+      </w:pPr>
+      <w:r>
+        <w:rPr>
+          <w:color w:val="000000" w:themeColor="text1"/>
+        </w:rPr>
+        <w:t>Ne pas oublier que les parents peuvent être d’éventuels utilisateurs de l’application, dons l’ergonomie de l’application est primordiale</w:t>
+      </w:r>
+    </w:p>
+    <w:p>
+      <w:pPr>
+        <w:pStyle w:val="Pardeliste"/>
+        <w:numPr>
+          <w:ilvl w:val="0"/>
+          <w:numId w:val="17"/>
+        </w:numPr>
+        <w:jc w:val="both"/>
+        <w:rPr>
+          <w:color w:val="000000" w:themeColor="text1"/>
+        </w:rPr>
+      </w:pPr>
+      <w:r>
+        <w:rPr>
+          <w:color w:val="000000" w:themeColor="text1"/>
+        </w:rPr>
+        <w:t>Pas assez de rencontres programmées avec les commanditaires</w:t>
+      </w:r>
+    </w:p>
+    <w:p>
+      <w:pPr>
+        <w:pStyle w:val="Pardeliste"/>
+        <w:numPr>
+          <w:ilvl w:val="0"/>
+          <w:numId w:val="17"/>
+        </w:numPr>
+        <w:jc w:val="both"/>
+        <w:rPr>
+          <w:color w:val="000000" w:themeColor="text1"/>
+        </w:rPr>
+      </w:pPr>
+      <w:r>
+        <w:rPr>
+          <w:color w:val="000000" w:themeColor="text1"/>
+        </w:rPr>
+        <w:t xml:space="preserve">Bonne initiative de prévoir de déployer des versions-test tout au long du développement </w:t>
+      </w:r>
+    </w:p>
+    <w:p/>
+    <w:p>
+      <w:pPr>
+        <w:jc w:val="both"/>
+        <w:rPr>
+          <w:b/>
+          <w:color w:val="000000" w:themeColor="text1"/>
+          <w:sz w:val="28"/>
+          <w:u w:val="single"/>
+        </w:rPr>
+      </w:pPr>
+      <w:r>
+        <w:rPr>
+          <w:b/>
+          <w:color w:val="000000" w:themeColor="text1"/>
+          <w:sz w:val="28"/>
+          <w:u w:val="single"/>
+        </w:rPr>
+        <w:t xml:space="preserve">Récapitulatif de notre </w:t>
+      </w:r>
+      <w:r>
+        <w:rPr>
+          <w:b/>
+          <w:color w:val="000000" w:themeColor="text1"/>
+          <w:sz w:val="28"/>
+          <w:u w:val="single"/>
+        </w:rPr>
+        <w:t>rencontre POST-COPIL avec nos commanditaires :</w:t>
+      </w:r>
+    </w:p>
+    <w:p>
+      <w:pPr>
+        <w:pStyle w:val="Pardeliste"/>
+        <w:numPr>
+          <w:ilvl w:val="0"/>
+          <w:numId w:val="17"/>
+        </w:numPr>
+        <w:jc w:val="both"/>
+        <w:rPr>
+          <w:b/>
+          <w:color w:val="000000" w:themeColor="text1"/>
+          <w:sz w:val="28"/>
+          <w:u w:val="single"/>
+        </w:rPr>
+      </w:pPr>
+      <w:r>
+        <w:rPr>
+          <w:color w:val="000000" w:themeColor="text1"/>
+        </w:rPr>
+        <w:t xml:space="preserve">Comment allons-nous gérer l’ajout et la modification de données dans la base de données établissement ? </w:t>
+      </w:r>
+    </w:p>
+    <w:p>
+      <w:pPr>
+        <w:pStyle w:val="Pardeliste"/>
+        <w:jc w:val="both"/>
+        <w:rPr>
+          <w:color w:val="0070C0"/>
+        </w:rPr>
+      </w:pPr>
+      <w:r>
+        <w:rPr>
+          <w:color w:val="0070C0"/>
+        </w:rPr>
+        <w:t>Nous avons choisi de développer en plus de l’application une page web simple d’utilisation qui permettra aux administrateurs d’ajouter leurs données dans la base de données.</w:t>
+      </w:r>
+    </w:p>
+    <w:p>
+      <w:pPr>
+        <w:pStyle w:val="Pardeliste"/>
+        <w:jc w:val="both"/>
+        <w:rPr>
+          <w:color w:val="0070C0"/>
+        </w:rPr>
+      </w:pPr>
+    </w:p>
+    <w:p>
+      <w:pPr>
+        <w:pStyle w:val="Pardeliste"/>
+        <w:numPr>
+          <w:ilvl w:val="0"/>
+          <w:numId w:val="17"/>
+        </w:numPr>
+        <w:jc w:val="both"/>
+        <w:rPr>
+          <w:color w:val="0070C0"/>
+        </w:rPr>
+      </w:pPr>
+      <w:r>
+        <w:rPr>
+          <w:color w:val="000000" w:themeColor="text1"/>
+        </w:rPr>
+        <w:t>Comment allons</w:t>
+      </w:r>
+      <w:r>
+        <w:rPr>
+          <w:color w:val="000000" w:themeColor="text1"/>
+        </w:rPr>
+        <w:t xml:space="preserve">-nous gérer la suppression d’un compte par un utilisateur ? </w:t>
+      </w:r>
+      <w:r>
+        <w:rPr>
+          <w:color w:val="000000" w:themeColor="text1"/>
+        </w:rPr>
+        <w:t xml:space="preserve">Serais-possible pour un utilisateur de modifier des données relatives à son compte (adresse mail, </w:t>
+      </w:r>
+      <w:r>
+        <w:rPr>
+          <w:color w:val="000000" w:themeColor="text1"/>
+        </w:rPr>
+        <w:t>formation, …)</w:t>
+      </w:r>
+    </w:p>
+    <w:p>
+      <w:pPr>
+        <w:pStyle w:val="Pardeliste"/>
+        <w:jc w:val="both"/>
+        <w:rPr>
+          <w:color w:val="0070C0"/>
+        </w:rPr>
+      </w:pPr>
+      <w:r>
+        <w:rPr>
+          <w:color w:val="0070C0"/>
+        </w:rPr>
+        <w:t xml:space="preserve">Bien que nous avions oublié d’intégrer ces options lors de notre phase d’analyse, nous allons donc rajouter ces fonctionnalités. </w:t>
+      </w:r>
+    </w:p>
+    <w:p>
+      <w:pPr>
+        <w:pStyle w:val="Pardeliste"/>
+        <w:jc w:val="both"/>
+        <w:rPr>
+          <w:color w:val="0070C0"/>
+        </w:rPr>
+      </w:pPr>
+    </w:p>
+    <w:p>
+      <w:pPr>
+        <w:pStyle w:val="Pardeliste"/>
+        <w:numPr>
+          <w:ilvl w:val="0"/>
+          <w:numId w:val="17"/>
+        </w:numPr>
+        <w:jc w:val="both"/>
+        <w:rPr>
+          <w:color w:val="0070C0"/>
+        </w:rPr>
+      </w:pPr>
+      <w:r>
+        <w:rPr>
+          <w:color w:val="000000" w:themeColor="text1"/>
+        </w:rPr>
+        <w:t xml:space="preserve">Quand allons-nous nous rencontrer ? </w:t>
+      </w:r>
+    </w:p>
+    <w:p>
+      <w:pPr>
+        <w:pStyle w:val="Pardeliste"/>
+        <w:jc w:val="both"/>
+        <w:rPr>
+          <w:color w:val="0070C0"/>
+        </w:rPr>
+      </w:pPr>
+      <w:r>
+        <w:rPr>
+          <w:color w:val="0070C0"/>
+        </w:rPr>
+        <w:t>Nous avons planifié quelques dates de rencontre.</w:t>
+      </w:r>
+    </w:p>
+    <w:p>
+      <w:pPr>
+        <w:pStyle w:val="Pardeliste"/>
+        <w:jc w:val="both"/>
+        <w:rPr>
+          <w:color w:val="0070C0"/>
+        </w:rPr>
+      </w:pPr>
+    </w:p>
+    <w:p>
+      <w:pPr>
+        <w:pStyle w:val="Pardeliste"/>
+        <w:numPr>
+          <w:ilvl w:val="0"/>
+          <w:numId w:val="17"/>
+        </w:numPr>
+        <w:jc w:val="both"/>
+        <w:rPr>
+          <w:color w:val="0070C0"/>
+        </w:rPr>
+      </w:pPr>
+      <w:r>
+        <w:rPr>
+          <w:color w:val="000000" w:themeColor="text1"/>
+        </w:rPr>
+        <w:t>Comment allons-nous présenter l’application aux parents ?</w:t>
+      </w:r>
+    </w:p>
+    <w:p>
+      <w:pPr>
+        <w:pStyle w:val="Pardeliste"/>
+        <w:jc w:val="both"/>
+        <w:rPr>
+          <w:color w:val="0070C0"/>
+        </w:rPr>
+      </w:pPr>
+      <w:r>
+        <w:rPr>
+          <w:color w:val="0070C0"/>
+        </w:rPr>
+        <w:t>Nous avons opté pour l’intégration d’</w:t>
+      </w:r>
+      <w:r>
+        <w:rPr>
+          <w:color w:val="0070C0"/>
+        </w:rPr>
+        <w:t>une FAQ.</w:t>
+      </w:r>
+    </w:p>
+    <w:p>
+      <w:pPr>
+        <w:pStyle w:val="Pardeliste"/>
+        <w:jc w:val="both"/>
+        <w:rPr>
+          <w:color w:val="0070C0"/>
+        </w:rPr>
+      </w:pPr>
+    </w:p>
+    <w:p>
+      <w:pPr>
+        <w:pStyle w:val="Pardeliste"/>
+        <w:jc w:val="both"/>
+        <w:rPr>
+          <w:color w:val="0070C0"/>
+        </w:rPr>
+      </w:pPr>
+    </w:p>
+    <w:p>
+      <w:pPr>
+        <w:pStyle w:val="Titre1"/>
+        <w:rPr>
+          <w:color w:val="000000" w:themeColor="text1"/>
+        </w:rPr>
+      </w:pPr>
+      <w:r>
+        <w:rPr>
+          <w:color w:val="000000" w:themeColor="text1"/>
+        </w:rPr>
+        <w:t>Lundi 18</w:t>
+      </w:r>
+      <w:r>
+        <w:rPr>
+          <w:color w:val="000000" w:themeColor="text1"/>
+        </w:rPr>
+        <w:t xml:space="preserve"> Mars </w:t>
+      </w:r>
+      <w:r>
+        <w:rPr>
+          <w:color w:val="000000" w:themeColor="text1"/>
+        </w:rPr>
+        <w:t>2019</w:t>
+      </w:r>
+      <w:r>
+        <w:rPr>
+          <w:color w:val="000000" w:themeColor="text1"/>
+        </w:rPr>
+        <w:t xml:space="preserve"> (Matin) </w:t>
+      </w:r>
+    </w:p>
+    <w:p>
+      <w:pPr>
+        <w:pStyle w:val="Pardeliste"/>
+        <w:numPr>
+          <w:ilvl w:val="0"/>
+          <w:numId w:val="17"/>
+        </w:numPr>
+        <w:rPr>
+          <w:color w:val="000000" w:themeColor="text1"/>
+        </w:rPr>
+      </w:pPr>
+      <w:r>
+        <w:rPr>
+          <w:color w:val="000000" w:themeColor="text1"/>
+        </w:rPr>
+        <w:t xml:space="preserve">Poursuite de la construction BDD école (Hugo) </w:t>
+      </w:r>
+    </w:p>
+    <w:p>
+      <w:pPr>
+        <w:pStyle w:val="Pardeliste"/>
+        <w:numPr>
+          <w:ilvl w:val="0"/>
+          <w:numId w:val="17"/>
+        </w:numPr>
+        <w:rPr>
+          <w:color w:val="000000" w:themeColor="text1"/>
+        </w:rPr>
+      </w:pPr>
+      <w:r>
+        <w:rPr>
+          <w:color w:val="000000" w:themeColor="text1"/>
+        </w:rPr>
+        <w:t>Création de l’interface administrateur (Lucas)</w:t>
+      </w:r>
+    </w:p>
+    <w:p>
+      <w:pPr>
+        <w:pStyle w:val="Pardeliste"/>
+        <w:numPr>
+          <w:ilvl w:val="0"/>
+          <w:numId w:val="17"/>
+        </w:numPr>
+        <w:rPr>
+          <w:color w:val="000000" w:themeColor="text1"/>
+        </w:rPr>
+      </w:pPr>
+      <w:r>
+        <w:rPr>
+          <w:color w:val="000000" w:themeColor="text1"/>
+        </w:rPr>
+        <w:t>Finalisation du rapport COPIL (Wandrille)</w:t>
+      </w:r>
+    </w:p>
+    <w:p>
+      <w:pPr>
+        <w:pStyle w:val="Pardeliste"/>
+        <w:numPr>
+          <w:ilvl w:val="0"/>
+          <w:numId w:val="17"/>
+        </w:numPr>
+        <w:rPr>
+          <w:color w:val="000000" w:themeColor="text1"/>
+        </w:rPr>
+      </w:pPr>
+      <w:r>
+        <w:rPr>
+          <w:color w:val="000000" w:themeColor="text1"/>
+        </w:rPr>
+        <w:t>Réalisation du squelette de l’application (Emilie)</w:t>
+      </w:r>
+    </w:p>
+    <w:p>
+      <w:pPr>
+        <w:jc w:val="both"/>
+        <w:rPr>
+          <w:b/>
+          <w:color w:val="000000" w:themeColor="text1"/>
+          <w:sz w:val="28"/>
+          <w:u w:val="single"/>
+        </w:rPr>
+      </w:pPr>
+      <w:r>
+        <w:rPr>
+          <w:b/>
+          <w:color w:val="000000" w:themeColor="text1"/>
+          <w:sz w:val="28"/>
+          <w:u w:val="single"/>
+        </w:rPr>
+        <w:t>Récapitulatif de</w:t>
+      </w:r>
+      <w:r>
+        <w:rPr>
+          <w:b/>
+          <w:color w:val="000000" w:themeColor="text1"/>
+          <w:sz w:val="28"/>
+          <w:u w:val="single"/>
+        </w:rPr>
+        <w:t xml:space="preserve"> la rencontre avec </w:t>
+      </w:r>
+      <w:r>
+        <w:rPr>
+          <w:b/>
+          <w:color w:val="000000" w:themeColor="text1"/>
+          <w:sz w:val="28"/>
+          <w:u w:val="single"/>
+        </w:rPr>
+        <w:t xml:space="preserve">: </w:t>
+      </w:r>
+    </w:p>
+    <w:p>
+      <w:pPr>
+        <w:pStyle w:val="Pardeliste"/>
+        <w:numPr>
+          <w:ilvl w:val="0"/>
+          <w:numId w:val="17"/>
+        </w:numPr>
+        <w:jc w:val="both"/>
+        <w:rPr>
+          <w:color w:val="0070C0"/>
+        </w:rPr>
+      </w:pPr>
+      <w:r>
+        <w:rPr>
+          <w:color w:val="000000" w:themeColor="text1"/>
+        </w:rPr>
+        <w:t>Matrice de risques</w:t>
+      </w:r>
+      <w:r>
+        <w:rPr>
+          <w:color w:val="000000" w:themeColor="text1"/>
+        </w:rPr>
+        <w:t> : ok</w:t>
+      </w:r>
+    </w:p>
+    <w:p>
+      <w:pPr>
+        <w:pStyle w:val="Pardeliste"/>
+        <w:numPr>
+          <w:ilvl w:val="0"/>
+          <w:numId w:val="17"/>
+        </w:numPr>
+        <w:jc w:val="both"/>
+        <w:rPr>
+          <w:color w:val="0070C0"/>
+        </w:rPr>
+      </w:pPr>
+      <w:r>
+        <w:rPr>
+          <w:color w:val="000000" w:themeColor="text1"/>
+        </w:rPr>
+        <w:t>GANTT</w:t>
+      </w:r>
+      <w:r>
+        <w:rPr>
+          <w:color w:val="000000" w:themeColor="text1"/>
+        </w:rPr>
+        <w:t> :</w:t>
+      </w:r>
+      <w:r>
+        <w:rPr>
+          <w:color w:val="000000" w:themeColor="text1"/>
+        </w:rPr>
+        <w:t xml:space="preserve"> ok</w:t>
+      </w:r>
+      <w:r>
+        <w:rPr>
+          <w:color w:val="000000" w:themeColor="text1"/>
+        </w:rPr>
+        <w:t xml:space="preserve"> (</w:t>
+      </w:r>
+      <w:r>
+        <w:rPr>
+          <w:color w:val="000000" w:themeColor="text1"/>
+        </w:rPr>
+        <w:t>q</w:t>
+      </w:r>
+      <w:r>
+        <w:rPr>
+          <w:color w:val="000000" w:themeColor="text1"/>
+        </w:rPr>
+        <w:t>ui va vérifier les phase</w:t>
+      </w:r>
+      <w:r>
+        <w:rPr>
+          <w:color w:val="000000" w:themeColor="text1"/>
+        </w:rPr>
+        <w:t>s</w:t>
+      </w:r>
+      <w:r>
+        <w:rPr>
+          <w:color w:val="000000" w:themeColor="text1"/>
+        </w:rPr>
+        <w:t xml:space="preserve"> de recette ? </w:t>
+      </w:r>
+    </w:p>
+    <w:p>
+      <w:pPr>
+        <w:pStyle w:val="Pardeliste"/>
+        <w:numPr>
+          <w:ilvl w:val="0"/>
+          <w:numId w:val="17"/>
+        </w:numPr>
+        <w:jc w:val="both"/>
+        <w:rPr>
+          <w:color w:val="0070C0"/>
+        </w:rPr>
+      </w:pPr>
+      <w:r>
+        <w:rPr>
+          <w:color w:val="000000" w:themeColor="text1"/>
+        </w:rPr>
+        <w:t xml:space="preserve">Validation du besoin : à faire </w:t>
+      </w:r>
+    </w:p>
+    <w:p>
+      <w:pPr>
+        <w:pStyle w:val="Pardeliste"/>
+        <w:numPr>
+          <w:ilvl w:val="0"/>
+          <w:numId w:val="17"/>
+        </w:numPr>
+        <w:jc w:val="both"/>
+        <w:rPr>
+          <w:color w:val="000000" w:themeColor="text1"/>
+        </w:rPr>
+      </w:pPr>
+      <w:r>
+        <w:rPr>
+          <w:color w:val="000000" w:themeColor="text1"/>
+        </w:rPr>
+        <w:t xml:space="preserve">Liste des livrables : ok </w:t>
+      </w:r>
+    </w:p>
+    <w:p>
+      <w:pPr>
+        <w:jc w:val="both"/>
+        <w:rPr>
+          <w:b/>
+          <w:color w:val="000000" w:themeColor="text1"/>
+          <w:sz w:val="28"/>
+          <w:u w:val="single"/>
+        </w:rPr>
+      </w:pPr>
+    </w:p>
+    <w:p>
+      <w:pPr>
+        <w:tabs>
+          <w:tab w:val="left" w:pos="1000"/>
+        </w:tabs>
+        <w:ind w:left="360"/>
+        <w:jc w:val="both"/>
+        <w:rPr>
+          <w:color w:val="000000" w:themeColor="text1"/>
+        </w:rPr>
+      </w:pPr>
     </w:p>
     <w:sectPr>
       <w:footerReference w:type="default" r:id="rId7"/>
@@ -1517,7 +2712,7 @@
           <w:rPr>
             <w:noProof/>
           </w:rPr>
-          <w:t>3</w:t>
+          <w:t>2</w:t>
         </w:r>
         <w:r>
           <w:rPr>

</xml_diff>

<commit_message>
ANDROID Ajout du template Interface
</commit_message>
<xml_diff>
--- a/Elements rapport/Journal de bord.docx
+++ b/Elements rapport/Journal de bord.docx
@@ -1063,15 +1063,7 @@
         <w:rPr>
           <w:color w:val="000000" w:themeColor="text1"/>
         </w:rPr>
-        <w:t>Dé</w:t>
-      </w:r>
-      <w:bookmarkStart w:id="0" w:name="_GoBack"/>
-      <w:bookmarkEnd w:id="0"/>
-      <w:r>
-        <w:rPr>
-          <w:color w:val="000000" w:themeColor="text1"/>
-        </w:rPr>
-        <w:t>but de rédaction du contexte et de la reformulation du sujet</w:t>
+        <w:t>Début de rédaction du contexte et de la reformulation du sujet</w:t>
       </w:r>
     </w:p>
     <w:p>
@@ -1449,6 +1441,1209 @@
         </w:rPr>
         <w:t>Fournir aux organisateurs un service de gestion de la BDD Ecoles.</w:t>
       </w:r>
+    </w:p>
+    <w:p>
+      <w:pPr>
+        <w:pStyle w:val="Titre1"/>
+        <w:rPr>
+          <w:color w:val="000000" w:themeColor="text1"/>
+        </w:rPr>
+      </w:pPr>
+      <w:r>
+        <w:rPr>
+          <w:color w:val="000000" w:themeColor="text1"/>
+        </w:rPr>
+        <w:lastRenderedPageBreak/>
+        <w:t>Mercredi 20 Février 2019</w:t>
+      </w:r>
+    </w:p>
+    <w:p>
+      <w:pPr>
+        <w:pStyle w:val="Pardeliste"/>
+        <w:numPr>
+          <w:ilvl w:val="0"/>
+          <w:numId w:val="17"/>
+        </w:numPr>
+        <w:tabs>
+          <w:tab w:val="left" w:pos="1000"/>
+        </w:tabs>
+        <w:jc w:val="both"/>
+        <w:rPr>
+          <w:color w:val="000000" w:themeColor="text1"/>
+        </w:rPr>
+      </w:pPr>
+      <w:r>
+        <w:rPr>
+          <w:color w:val="000000" w:themeColor="text1"/>
+        </w:rPr>
+        <w:t>Finalisation du diagramme de GANTT</w:t>
+      </w:r>
+      <w:r>
+        <w:rPr>
+          <w:color w:val="000000" w:themeColor="text1"/>
+        </w:rPr>
+        <w:t xml:space="preserve"> (Emilie) </w:t>
+      </w:r>
+    </w:p>
+    <w:p>
+      <w:pPr>
+        <w:pStyle w:val="Pardeliste"/>
+        <w:numPr>
+          <w:ilvl w:val="0"/>
+          <w:numId w:val="17"/>
+        </w:numPr>
+        <w:jc w:val="both"/>
+        <w:rPr>
+          <w:color w:val="0070C0"/>
+        </w:rPr>
+      </w:pPr>
+      <w:r>
+        <w:rPr>
+          <w:color w:val="000000" w:themeColor="text1"/>
+        </w:rPr>
+        <w:t xml:space="preserve">Réalisation du logo (Emilie) </w:t>
+      </w:r>
+    </w:p>
+    <w:p>
+      <w:pPr>
+        <w:pStyle w:val="Pardeliste"/>
+        <w:numPr>
+          <w:ilvl w:val="0"/>
+          <w:numId w:val="17"/>
+        </w:numPr>
+        <w:jc w:val="both"/>
+        <w:rPr>
+          <w:color w:val="0070C0"/>
+        </w:rPr>
+      </w:pPr>
+      <w:r>
+        <w:rPr>
+          <w:color w:val="000000" w:themeColor="text1"/>
+        </w:rPr>
+        <w:t>Création de l’annuaire (Hugo)</w:t>
+      </w:r>
+    </w:p>
+    <w:p>
+      <w:pPr>
+        <w:pStyle w:val="Pardeliste"/>
+        <w:numPr>
+          <w:ilvl w:val="0"/>
+          <w:numId w:val="17"/>
+        </w:numPr>
+        <w:jc w:val="both"/>
+        <w:rPr>
+          <w:color w:val="0070C0"/>
+        </w:rPr>
+      </w:pPr>
+      <w:r>
+        <w:rPr>
+          <w:color w:val="000000" w:themeColor="text1"/>
+        </w:rPr>
+        <w:t xml:space="preserve">Diagramme pour les BDD (Hugo) </w:t>
+      </w:r>
+    </w:p>
+    <w:p>
+      <w:pPr>
+        <w:pStyle w:val="Pardeliste"/>
+        <w:numPr>
+          <w:ilvl w:val="0"/>
+          <w:numId w:val="17"/>
+        </w:numPr>
+        <w:jc w:val="both"/>
+        <w:rPr>
+          <w:color w:val="0070C0"/>
+        </w:rPr>
+      </w:pPr>
+      <w:r>
+        <w:rPr>
+          <w:color w:val="000000" w:themeColor="text1"/>
+        </w:rPr>
+        <w:t>Relecture des diagrammes de classe (Hugo)</w:t>
+      </w:r>
+    </w:p>
+    <w:p>
+      <w:pPr>
+        <w:pStyle w:val="Pardeliste"/>
+        <w:numPr>
+          <w:ilvl w:val="0"/>
+          <w:numId w:val="17"/>
+        </w:numPr>
+        <w:jc w:val="both"/>
+        <w:rPr>
+          <w:color w:val="0070C0"/>
+        </w:rPr>
+      </w:pPr>
+      <w:r>
+        <w:rPr>
+          <w:color w:val="000000" w:themeColor="text1"/>
+        </w:rPr>
+        <w:t>Finalisation de la rédaction des contraintes, la reformulation du sujet et des besoins (Wandrille)</w:t>
+      </w:r>
+    </w:p>
+    <w:p>
+      <w:pPr>
+        <w:pStyle w:val="Pardeliste"/>
+        <w:numPr>
+          <w:ilvl w:val="0"/>
+          <w:numId w:val="17"/>
+        </w:numPr>
+        <w:jc w:val="both"/>
+        <w:rPr>
+          <w:color w:val="0070C0"/>
+        </w:rPr>
+      </w:pPr>
+      <w:r>
+        <w:rPr>
+          <w:color w:val="000000" w:themeColor="text1"/>
+        </w:rPr>
+        <w:t>Mise en ligne des tableaux de tache</w:t>
+      </w:r>
+      <w:r>
+        <w:rPr>
+          <w:color w:val="000000" w:themeColor="text1"/>
+        </w:rPr>
+        <w:t xml:space="preserve"> (Wandrille)</w:t>
+      </w:r>
+    </w:p>
+    <w:p>
+      <w:pPr>
+        <w:pStyle w:val="Pardeliste"/>
+        <w:numPr>
+          <w:ilvl w:val="0"/>
+          <w:numId w:val="17"/>
+        </w:numPr>
+        <w:jc w:val="both"/>
+        <w:rPr>
+          <w:color w:val="0070C0"/>
+        </w:rPr>
+      </w:pPr>
+      <w:r>
+        <w:rPr>
+          <w:color w:val="000000" w:themeColor="text1"/>
+        </w:rPr>
+        <w:t>Diagrammes de séquence (Wandrille)</w:t>
+      </w:r>
+    </w:p>
+    <w:p>
+      <w:pPr>
+        <w:pStyle w:val="Pardeliste"/>
+        <w:numPr>
+          <w:ilvl w:val="0"/>
+          <w:numId w:val="17"/>
+        </w:numPr>
+        <w:jc w:val="both"/>
+        <w:rPr>
+          <w:color w:val="000000" w:themeColor="text1"/>
+        </w:rPr>
+      </w:pPr>
+      <w:r>
+        <w:rPr>
+          <w:color w:val="000000" w:themeColor="text1"/>
+        </w:rPr>
+        <w:t>Diagrammes d’activité et de classe (Lucas)</w:t>
+      </w:r>
+    </w:p>
+    <w:p>
+      <w:pPr>
+        <w:jc w:val="both"/>
+        <w:rPr>
+          <w:b/>
+          <w:color w:val="000000" w:themeColor="text1"/>
+          <w:sz w:val="28"/>
+          <w:szCs w:val="28"/>
+          <w:u w:val="single"/>
+        </w:rPr>
+      </w:pPr>
+      <w:r>
+        <w:rPr>
+          <w:b/>
+          <w:color w:val="000000" w:themeColor="text1"/>
+          <w:sz w:val="28"/>
+          <w:szCs w:val="28"/>
+          <w:u w:val="single"/>
+        </w:rPr>
+        <w:t xml:space="preserve">Questions posées : </w:t>
+      </w:r>
+    </w:p>
+    <w:p>
+      <w:pPr>
+        <w:pStyle w:val="Pardeliste"/>
+        <w:numPr>
+          <w:ilvl w:val="0"/>
+          <w:numId w:val="17"/>
+        </w:numPr>
+        <w:tabs>
+          <w:tab w:val="left" w:pos="1000"/>
+        </w:tabs>
+        <w:jc w:val="both"/>
+        <w:rPr>
+          <w:color w:val="000000" w:themeColor="text1"/>
+        </w:rPr>
+      </w:pPr>
+      <w:r>
+        <w:rPr>
+          <w:color w:val="000000" w:themeColor="text1"/>
+        </w:rPr>
+        <w:t xml:space="preserve">Pour récolter les données nécessaires à réaliser les statistiques, nous voulions savoir si les commanditaires </w:t>
+      </w:r>
+      <w:r>
+        <w:rPr>
+          <w:color w:val="000000" w:themeColor="text1"/>
+        </w:rPr>
+        <w:t>souhaiteraient</w:t>
+      </w:r>
+      <w:r>
+        <w:rPr>
+          <w:color w:val="000000" w:themeColor="text1"/>
+        </w:rPr>
+        <w:t xml:space="preserve"> que l’on soumette un </w:t>
+      </w:r>
+      <w:r>
+        <w:rPr>
+          <w:color w:val="000000" w:themeColor="text1"/>
+        </w:rPr>
+        <w:t xml:space="preserve">formulaire à l’utilisateur lors de son inscription afin qu’il indique ses centres d’intérêts (méthode risquant de repousser certains) ? Ou bien, préféreraient-ils que l’on utilise les filtres utilisés par les utilisateurs pour déterminer ses centres d’intérêts (méthode basée sur la surveillance des utilisateurs) ? </w:t>
+      </w:r>
+    </w:p>
+    <w:p>
+      <w:pPr>
+        <w:pStyle w:val="Titre1"/>
+        <w:rPr>
+          <w:color w:val="000000" w:themeColor="text1"/>
+        </w:rPr>
+      </w:pPr>
+      <w:r>
+        <w:rPr>
+          <w:color w:val="000000" w:themeColor="text1"/>
+        </w:rPr>
+        <w:t xml:space="preserve">Mercredi </w:t>
+      </w:r>
+      <w:r>
+        <w:rPr>
+          <w:color w:val="000000" w:themeColor="text1"/>
+        </w:rPr>
+        <w:t>06 Mars</w:t>
+      </w:r>
+      <w:r>
+        <w:rPr>
+          <w:color w:val="000000" w:themeColor="text1"/>
+        </w:rPr>
+        <w:t xml:space="preserve"> 2019</w:t>
+      </w:r>
+    </w:p>
+    <w:p>
+      <w:pPr>
+        <w:pStyle w:val="Pardeliste"/>
+        <w:numPr>
+          <w:ilvl w:val="0"/>
+          <w:numId w:val="17"/>
+        </w:numPr>
+        <w:rPr>
+          <w:color w:val="000000" w:themeColor="text1"/>
+        </w:rPr>
+      </w:pPr>
+      <w:r>
+        <w:rPr>
+          <w:color w:val="000000" w:themeColor="text1"/>
+        </w:rPr>
+        <w:t>Réalisation des derniers diagrammes nécessaire au COPIL</w:t>
+      </w:r>
+    </w:p>
+    <w:p>
+      <w:pPr>
+        <w:pStyle w:val="Pardeliste"/>
+        <w:numPr>
+          <w:ilvl w:val="0"/>
+          <w:numId w:val="17"/>
+        </w:numPr>
+        <w:rPr>
+          <w:color w:val="000000" w:themeColor="text1"/>
+        </w:rPr>
+      </w:pPr>
+      <w:r>
+        <w:rPr>
+          <w:color w:val="000000" w:themeColor="text1"/>
+        </w:rPr>
+        <w:t xml:space="preserve">Rédaction de texte pour le rapport COPIL </w:t>
+      </w:r>
+      <w:bookmarkStart w:id="0" w:name="_GoBack"/>
+      <w:bookmarkEnd w:id="0"/>
+    </w:p>
+    <w:p>
+      <w:pPr>
+        <w:pStyle w:val="Titre1"/>
+        <w:rPr>
+          <w:color w:val="000000" w:themeColor="text1"/>
+        </w:rPr>
+      </w:pPr>
+      <w:r>
+        <w:rPr>
+          <w:color w:val="000000" w:themeColor="text1"/>
+        </w:rPr>
+        <w:t xml:space="preserve">Mercredi </w:t>
+      </w:r>
+      <w:r>
+        <w:rPr>
+          <w:color w:val="000000" w:themeColor="text1"/>
+        </w:rPr>
+        <w:t xml:space="preserve">13 Mars </w:t>
+      </w:r>
+      <w:r>
+        <w:rPr>
+          <w:color w:val="000000" w:themeColor="text1"/>
+        </w:rPr>
+        <w:t>2019</w:t>
+      </w:r>
+      <w:r>
+        <w:rPr>
+          <w:color w:val="000000" w:themeColor="text1"/>
+        </w:rPr>
+        <w:t xml:space="preserve"> (Matin) </w:t>
+      </w:r>
+    </w:p>
+    <w:p>
+      <w:pPr>
+        <w:pStyle w:val="Pardeliste"/>
+        <w:numPr>
+          <w:ilvl w:val="0"/>
+          <w:numId w:val="17"/>
+        </w:numPr>
+        <w:rPr>
+          <w:color w:val="000000" w:themeColor="text1"/>
+        </w:rPr>
+      </w:pPr>
+      <w:r>
+        <w:rPr>
+          <w:color w:val="000000" w:themeColor="text1"/>
+        </w:rPr>
+        <w:t xml:space="preserve">Préparation à la soutenance du COPIL </w:t>
+      </w:r>
+    </w:p>
+    <w:p>
+      <w:pPr>
+        <w:pStyle w:val="Pardeliste"/>
+        <w:numPr>
+          <w:ilvl w:val="0"/>
+          <w:numId w:val="17"/>
+        </w:numPr>
+        <w:rPr>
+          <w:color w:val="000000" w:themeColor="text1"/>
+        </w:rPr>
+      </w:pPr>
+      <w:r>
+        <w:rPr>
+          <w:color w:val="000000" w:themeColor="text1"/>
+        </w:rPr>
+        <w:t xml:space="preserve">Début de création de la BDD écoles (Hugo) </w:t>
+      </w:r>
+    </w:p>
+    <w:p>
+      <w:pPr>
+        <w:pStyle w:val="Pardeliste"/>
+        <w:numPr>
+          <w:ilvl w:val="0"/>
+          <w:numId w:val="17"/>
+        </w:numPr>
+        <w:rPr>
+          <w:color w:val="000000" w:themeColor="text1"/>
+        </w:rPr>
+      </w:pPr>
+    </w:p>
+    <w:p>
+      <w:pPr>
+        <w:pStyle w:val="Titre1"/>
+        <w:rPr>
+          <w:color w:val="000000" w:themeColor="text1"/>
+        </w:rPr>
+      </w:pPr>
+      <w:r>
+        <w:rPr>
+          <w:color w:val="000000" w:themeColor="text1"/>
+        </w:rPr>
+        <w:t xml:space="preserve">Mercredi </w:t>
+      </w:r>
+      <w:r>
+        <w:rPr>
+          <w:color w:val="000000" w:themeColor="text1"/>
+        </w:rPr>
+        <w:t xml:space="preserve">13 Mars </w:t>
+      </w:r>
+      <w:r>
+        <w:rPr>
+          <w:color w:val="000000" w:themeColor="text1"/>
+        </w:rPr>
+        <w:t>2019</w:t>
+      </w:r>
+      <w:r>
+        <w:rPr>
+          <w:color w:val="000000" w:themeColor="text1"/>
+        </w:rPr>
+        <w:t xml:space="preserve"> (</w:t>
+      </w:r>
+      <w:r>
+        <w:rPr>
+          <w:color w:val="000000" w:themeColor="text1"/>
+        </w:rPr>
+        <w:t>Après-midi</w:t>
+      </w:r>
+      <w:r>
+        <w:rPr>
+          <w:color w:val="000000" w:themeColor="text1"/>
+        </w:rPr>
+        <w:t xml:space="preserve">) </w:t>
+      </w:r>
+    </w:p>
+    <w:p>
+      <w:pPr>
+        <w:pStyle w:val="Pardeliste"/>
+        <w:numPr>
+          <w:ilvl w:val="0"/>
+          <w:numId w:val="17"/>
+        </w:numPr>
+        <w:rPr>
+          <w:color w:val="000000" w:themeColor="text1"/>
+        </w:rPr>
+      </w:pPr>
+      <w:r>
+        <w:rPr>
+          <w:color w:val="000000" w:themeColor="text1"/>
+        </w:rPr>
+        <w:t xml:space="preserve">Soutenance du COPIL </w:t>
+      </w:r>
+    </w:p>
+    <w:p>
+      <w:pPr>
+        <w:pStyle w:val="Pardeliste"/>
+        <w:numPr>
+          <w:ilvl w:val="0"/>
+          <w:numId w:val="17"/>
+        </w:numPr>
+        <w:rPr>
+          <w:color w:val="000000" w:themeColor="text1"/>
+        </w:rPr>
+      </w:pPr>
+      <w:r>
+        <w:rPr>
+          <w:color w:val="000000" w:themeColor="text1"/>
+        </w:rPr>
+        <w:t xml:space="preserve">Correction suite au COPIL </w:t>
+      </w:r>
+    </w:p>
+    <w:p>
+      <w:pPr>
+        <w:jc w:val="both"/>
+        <w:rPr>
+          <w:b/>
+          <w:color w:val="000000" w:themeColor="text1"/>
+          <w:sz w:val="28"/>
+          <w:u w:val="single"/>
+        </w:rPr>
+      </w:pPr>
+      <w:r>
+        <w:rPr>
+          <w:b/>
+          <w:color w:val="000000" w:themeColor="text1"/>
+          <w:sz w:val="28"/>
+          <w:u w:val="single"/>
+        </w:rPr>
+        <w:t xml:space="preserve">Récapitulatif des retours de la soutenance du COPIL : </w:t>
+      </w:r>
+    </w:p>
+    <w:p>
+      <w:pPr>
+        <w:pStyle w:val="Pardeliste"/>
+        <w:numPr>
+          <w:ilvl w:val="0"/>
+          <w:numId w:val="17"/>
+        </w:numPr>
+        <w:jc w:val="both"/>
+        <w:rPr>
+          <w:color w:val="000000" w:themeColor="text1"/>
+        </w:rPr>
+      </w:pPr>
+      <w:r>
+        <w:rPr>
+          <w:color w:val="000000" w:themeColor="text1"/>
+        </w:rPr>
+        <w:t xml:space="preserve">Oubli </w:t>
+      </w:r>
+      <w:r>
+        <w:rPr>
+          <w:color w:val="000000" w:themeColor="text1"/>
+        </w:rPr>
+        <w:t>des phase</w:t>
+      </w:r>
+      <w:r>
+        <w:rPr>
+          <w:color w:val="000000" w:themeColor="text1"/>
+        </w:rPr>
+        <w:t>s</w:t>
+      </w:r>
+      <w:r>
+        <w:rPr>
+          <w:color w:val="000000" w:themeColor="text1"/>
+        </w:rPr>
+        <w:t xml:space="preserve"> de recette dans notre GANTT</w:t>
+      </w:r>
+    </w:p>
+    <w:p>
+      <w:pPr>
+        <w:pStyle w:val="Pardeliste"/>
+        <w:numPr>
+          <w:ilvl w:val="0"/>
+          <w:numId w:val="17"/>
+        </w:numPr>
+        <w:jc w:val="both"/>
+        <w:rPr>
+          <w:color w:val="000000" w:themeColor="text1"/>
+        </w:rPr>
+      </w:pPr>
+      <w:r>
+        <w:rPr>
+          <w:color w:val="000000" w:themeColor="text1"/>
+        </w:rPr>
+        <w:t>Aucune prise en charge des administrateurs dans notre application</w:t>
+      </w:r>
+    </w:p>
+    <w:p>
+      <w:pPr>
+        <w:pStyle w:val="Pardeliste"/>
+        <w:numPr>
+          <w:ilvl w:val="0"/>
+          <w:numId w:val="17"/>
+        </w:numPr>
+        <w:jc w:val="both"/>
+        <w:rPr>
+          <w:color w:val="000000" w:themeColor="text1"/>
+        </w:rPr>
+      </w:pPr>
+      <w:r>
+        <w:rPr>
+          <w:color w:val="000000" w:themeColor="text1"/>
+        </w:rPr>
+        <w:lastRenderedPageBreak/>
+        <w:t>Bien que la présentation d’exemple</w:t>
+      </w:r>
+      <w:r>
+        <w:rPr>
+          <w:color w:val="000000" w:themeColor="text1"/>
+        </w:rPr>
+        <w:t>s et d’</w:t>
+      </w:r>
+      <w:r>
+        <w:rPr>
+          <w:color w:val="000000" w:themeColor="text1"/>
+        </w:rPr>
+        <w:t>a</w:t>
+      </w:r>
+      <w:r>
+        <w:rPr>
+          <w:color w:val="000000" w:themeColor="text1"/>
+        </w:rPr>
+        <w:t>ction préventives</w:t>
+      </w:r>
+      <w:r>
+        <w:rPr>
+          <w:color w:val="000000" w:themeColor="text1"/>
+        </w:rPr>
+        <w:t xml:space="preserve"> </w:t>
+      </w:r>
+      <w:r>
+        <w:rPr>
+          <w:color w:val="000000" w:themeColor="text1"/>
+        </w:rPr>
+        <w:t xml:space="preserve">a </w:t>
+      </w:r>
+      <w:r>
+        <w:rPr>
+          <w:color w:val="000000" w:themeColor="text1"/>
+        </w:rPr>
+        <w:t>été appréciée, il faudrait réaliser une matrice de risque pour le rapport</w:t>
+      </w:r>
+    </w:p>
+    <w:p>
+      <w:pPr>
+        <w:pStyle w:val="Pardeliste"/>
+        <w:numPr>
+          <w:ilvl w:val="0"/>
+          <w:numId w:val="17"/>
+        </w:numPr>
+        <w:jc w:val="both"/>
+        <w:rPr>
+          <w:color w:val="000000" w:themeColor="text1"/>
+        </w:rPr>
+      </w:pPr>
+      <w:r>
+        <w:rPr>
+          <w:color w:val="000000" w:themeColor="text1"/>
+        </w:rPr>
+        <w:t>Ne pas oublier que les parents peuvent être d’éventuels utilisateurs de l’application, dons l’ergonomie de l’application est primordiale</w:t>
+      </w:r>
+    </w:p>
+    <w:p>
+      <w:pPr>
+        <w:pStyle w:val="Pardeliste"/>
+        <w:numPr>
+          <w:ilvl w:val="0"/>
+          <w:numId w:val="17"/>
+        </w:numPr>
+        <w:jc w:val="both"/>
+        <w:rPr>
+          <w:color w:val="000000" w:themeColor="text1"/>
+        </w:rPr>
+      </w:pPr>
+      <w:r>
+        <w:rPr>
+          <w:color w:val="000000" w:themeColor="text1"/>
+        </w:rPr>
+        <w:t>Pas assez de rencontres programmées avec les commanditaires</w:t>
+      </w:r>
+    </w:p>
+    <w:p>
+      <w:pPr>
+        <w:pStyle w:val="Pardeliste"/>
+        <w:numPr>
+          <w:ilvl w:val="0"/>
+          <w:numId w:val="17"/>
+        </w:numPr>
+        <w:jc w:val="both"/>
+        <w:rPr>
+          <w:color w:val="000000" w:themeColor="text1"/>
+        </w:rPr>
+      </w:pPr>
+      <w:r>
+        <w:rPr>
+          <w:color w:val="000000" w:themeColor="text1"/>
+        </w:rPr>
+        <w:t xml:space="preserve">Bonne initiative de prévoir de déployer des versions-test tout au long du développement </w:t>
+      </w:r>
+    </w:p>
+    <w:p/>
+    <w:p>
+      <w:pPr>
+        <w:jc w:val="both"/>
+        <w:rPr>
+          <w:b/>
+          <w:color w:val="000000" w:themeColor="text1"/>
+          <w:sz w:val="28"/>
+          <w:u w:val="single"/>
+        </w:rPr>
+      </w:pPr>
+      <w:r>
+        <w:rPr>
+          <w:b/>
+          <w:color w:val="000000" w:themeColor="text1"/>
+          <w:sz w:val="28"/>
+          <w:u w:val="single"/>
+        </w:rPr>
+        <w:t xml:space="preserve">Récapitulatif de notre </w:t>
+      </w:r>
+      <w:r>
+        <w:rPr>
+          <w:b/>
+          <w:color w:val="000000" w:themeColor="text1"/>
+          <w:sz w:val="28"/>
+          <w:u w:val="single"/>
+        </w:rPr>
+        <w:t>rencontre POST-COPIL avec nos commanditaires :</w:t>
+      </w:r>
+    </w:p>
+    <w:p>
+      <w:pPr>
+        <w:pStyle w:val="Pardeliste"/>
+        <w:numPr>
+          <w:ilvl w:val="0"/>
+          <w:numId w:val="17"/>
+        </w:numPr>
+        <w:jc w:val="both"/>
+        <w:rPr>
+          <w:b/>
+          <w:color w:val="000000" w:themeColor="text1"/>
+          <w:sz w:val="28"/>
+          <w:u w:val="single"/>
+        </w:rPr>
+      </w:pPr>
+      <w:r>
+        <w:rPr>
+          <w:color w:val="000000" w:themeColor="text1"/>
+        </w:rPr>
+        <w:t xml:space="preserve">Comment allons-nous gérer l’ajout et la modification de données dans la base de données établissement ? </w:t>
+      </w:r>
+    </w:p>
+    <w:p>
+      <w:pPr>
+        <w:pStyle w:val="Pardeliste"/>
+        <w:jc w:val="both"/>
+        <w:rPr>
+          <w:color w:val="0070C0"/>
+        </w:rPr>
+      </w:pPr>
+      <w:r>
+        <w:rPr>
+          <w:color w:val="0070C0"/>
+        </w:rPr>
+        <w:t>Nous avons choisi de développer en plus de l’application une page web simple d’utilisation qui permettra aux administrateurs d’ajouter leurs données dans la base de données.</w:t>
+      </w:r>
+    </w:p>
+    <w:p>
+      <w:pPr>
+        <w:pStyle w:val="Pardeliste"/>
+        <w:jc w:val="both"/>
+        <w:rPr>
+          <w:color w:val="0070C0"/>
+        </w:rPr>
+      </w:pPr>
+    </w:p>
+    <w:p>
+      <w:pPr>
+        <w:pStyle w:val="Pardeliste"/>
+        <w:numPr>
+          <w:ilvl w:val="0"/>
+          <w:numId w:val="17"/>
+        </w:numPr>
+        <w:jc w:val="both"/>
+        <w:rPr>
+          <w:color w:val="0070C0"/>
+        </w:rPr>
+      </w:pPr>
+      <w:r>
+        <w:rPr>
+          <w:color w:val="000000" w:themeColor="text1"/>
+        </w:rPr>
+        <w:t>Comment allons</w:t>
+      </w:r>
+      <w:r>
+        <w:rPr>
+          <w:color w:val="000000" w:themeColor="text1"/>
+        </w:rPr>
+        <w:t xml:space="preserve">-nous gérer la suppression d’un compte par un utilisateur ? </w:t>
+      </w:r>
+      <w:r>
+        <w:rPr>
+          <w:color w:val="000000" w:themeColor="text1"/>
+        </w:rPr>
+        <w:t xml:space="preserve">Serais-possible pour un utilisateur de modifier des données relatives à son compte (adresse mail, </w:t>
+      </w:r>
+      <w:r>
+        <w:rPr>
+          <w:color w:val="000000" w:themeColor="text1"/>
+        </w:rPr>
+        <w:t>formation, …)</w:t>
+      </w:r>
+    </w:p>
+    <w:p>
+      <w:pPr>
+        <w:pStyle w:val="Pardeliste"/>
+        <w:jc w:val="both"/>
+        <w:rPr>
+          <w:color w:val="0070C0"/>
+        </w:rPr>
+      </w:pPr>
+      <w:r>
+        <w:rPr>
+          <w:color w:val="0070C0"/>
+        </w:rPr>
+        <w:t xml:space="preserve">Bien que nous avions oublié d’intégrer ces options lors de notre phase d’analyse, nous allons donc rajouter ces fonctionnalités. </w:t>
+      </w:r>
+    </w:p>
+    <w:p>
+      <w:pPr>
+        <w:pStyle w:val="Pardeliste"/>
+        <w:jc w:val="both"/>
+        <w:rPr>
+          <w:color w:val="0070C0"/>
+        </w:rPr>
+      </w:pPr>
+    </w:p>
+    <w:p>
+      <w:pPr>
+        <w:pStyle w:val="Pardeliste"/>
+        <w:numPr>
+          <w:ilvl w:val="0"/>
+          <w:numId w:val="17"/>
+        </w:numPr>
+        <w:jc w:val="both"/>
+        <w:rPr>
+          <w:color w:val="0070C0"/>
+        </w:rPr>
+      </w:pPr>
+      <w:r>
+        <w:rPr>
+          <w:color w:val="000000" w:themeColor="text1"/>
+        </w:rPr>
+        <w:t xml:space="preserve">Quand allons-nous nous rencontrer ? </w:t>
+      </w:r>
+    </w:p>
+    <w:p>
+      <w:pPr>
+        <w:pStyle w:val="Pardeliste"/>
+        <w:jc w:val="both"/>
+        <w:rPr>
+          <w:color w:val="0070C0"/>
+        </w:rPr>
+      </w:pPr>
+      <w:r>
+        <w:rPr>
+          <w:color w:val="0070C0"/>
+        </w:rPr>
+        <w:t>Nous avons planifié quelques dates de rencontre.</w:t>
+      </w:r>
+    </w:p>
+    <w:p>
+      <w:pPr>
+        <w:pStyle w:val="Pardeliste"/>
+        <w:jc w:val="both"/>
+        <w:rPr>
+          <w:color w:val="0070C0"/>
+        </w:rPr>
+      </w:pPr>
+    </w:p>
+    <w:p>
+      <w:pPr>
+        <w:pStyle w:val="Pardeliste"/>
+        <w:numPr>
+          <w:ilvl w:val="0"/>
+          <w:numId w:val="17"/>
+        </w:numPr>
+        <w:jc w:val="both"/>
+        <w:rPr>
+          <w:color w:val="0070C0"/>
+        </w:rPr>
+      </w:pPr>
+      <w:r>
+        <w:rPr>
+          <w:color w:val="000000" w:themeColor="text1"/>
+        </w:rPr>
+        <w:t>Comment allons-nous présenter l’application aux parents ?</w:t>
+      </w:r>
+    </w:p>
+    <w:p>
+      <w:pPr>
+        <w:pStyle w:val="Pardeliste"/>
+        <w:jc w:val="both"/>
+        <w:rPr>
+          <w:color w:val="0070C0"/>
+        </w:rPr>
+      </w:pPr>
+      <w:r>
+        <w:rPr>
+          <w:color w:val="0070C0"/>
+        </w:rPr>
+        <w:t>Nous avons opté pour l’intégration d’</w:t>
+      </w:r>
+      <w:r>
+        <w:rPr>
+          <w:color w:val="0070C0"/>
+        </w:rPr>
+        <w:t>une FAQ.</w:t>
+      </w:r>
+    </w:p>
+    <w:p>
+      <w:pPr>
+        <w:pStyle w:val="Pardeliste"/>
+        <w:jc w:val="both"/>
+        <w:rPr>
+          <w:color w:val="0070C0"/>
+        </w:rPr>
+      </w:pPr>
+    </w:p>
+    <w:p>
+      <w:pPr>
+        <w:pStyle w:val="Pardeliste"/>
+        <w:jc w:val="both"/>
+        <w:rPr>
+          <w:color w:val="0070C0"/>
+        </w:rPr>
+      </w:pPr>
+    </w:p>
+    <w:p>
+      <w:pPr>
+        <w:pStyle w:val="Titre1"/>
+        <w:rPr>
+          <w:color w:val="000000" w:themeColor="text1"/>
+        </w:rPr>
+      </w:pPr>
+      <w:r>
+        <w:rPr>
+          <w:color w:val="000000" w:themeColor="text1"/>
+        </w:rPr>
+        <w:t>Lundi 18</w:t>
+      </w:r>
+      <w:r>
+        <w:rPr>
+          <w:color w:val="000000" w:themeColor="text1"/>
+        </w:rPr>
+        <w:t xml:space="preserve"> Mars </w:t>
+      </w:r>
+      <w:r>
+        <w:rPr>
+          <w:color w:val="000000" w:themeColor="text1"/>
+        </w:rPr>
+        <w:t>2019</w:t>
+      </w:r>
+      <w:r>
+        <w:rPr>
+          <w:color w:val="000000" w:themeColor="text1"/>
+        </w:rPr>
+        <w:t xml:space="preserve"> (Matin) </w:t>
+      </w:r>
+    </w:p>
+    <w:p>
+      <w:pPr>
+        <w:pStyle w:val="Pardeliste"/>
+        <w:numPr>
+          <w:ilvl w:val="0"/>
+          <w:numId w:val="17"/>
+        </w:numPr>
+        <w:rPr>
+          <w:color w:val="000000" w:themeColor="text1"/>
+        </w:rPr>
+      </w:pPr>
+      <w:r>
+        <w:rPr>
+          <w:color w:val="000000" w:themeColor="text1"/>
+        </w:rPr>
+        <w:t xml:space="preserve">Poursuite de la construction BDD école (Hugo) </w:t>
+      </w:r>
+    </w:p>
+    <w:p>
+      <w:pPr>
+        <w:pStyle w:val="Pardeliste"/>
+        <w:numPr>
+          <w:ilvl w:val="0"/>
+          <w:numId w:val="17"/>
+        </w:numPr>
+        <w:rPr>
+          <w:color w:val="000000" w:themeColor="text1"/>
+        </w:rPr>
+      </w:pPr>
+      <w:r>
+        <w:rPr>
+          <w:color w:val="000000" w:themeColor="text1"/>
+        </w:rPr>
+        <w:t>Création de l’interface administrateur (Lucas)</w:t>
+      </w:r>
+    </w:p>
+    <w:p>
+      <w:pPr>
+        <w:pStyle w:val="Pardeliste"/>
+        <w:numPr>
+          <w:ilvl w:val="0"/>
+          <w:numId w:val="17"/>
+        </w:numPr>
+        <w:rPr>
+          <w:color w:val="000000" w:themeColor="text1"/>
+        </w:rPr>
+      </w:pPr>
+      <w:r>
+        <w:rPr>
+          <w:color w:val="000000" w:themeColor="text1"/>
+        </w:rPr>
+        <w:t>Finalisation du rapport COPIL (Wandrille)</w:t>
+      </w:r>
+    </w:p>
+    <w:p>
+      <w:pPr>
+        <w:pStyle w:val="Pardeliste"/>
+        <w:numPr>
+          <w:ilvl w:val="0"/>
+          <w:numId w:val="17"/>
+        </w:numPr>
+        <w:rPr>
+          <w:color w:val="000000" w:themeColor="text1"/>
+        </w:rPr>
+      </w:pPr>
+      <w:r>
+        <w:rPr>
+          <w:color w:val="000000" w:themeColor="text1"/>
+        </w:rPr>
+        <w:t>Réalisation du squelette de l’application (Emilie)</w:t>
+      </w:r>
+    </w:p>
+    <w:p>
+      <w:pPr>
+        <w:jc w:val="both"/>
+        <w:rPr>
+          <w:b/>
+          <w:color w:val="000000" w:themeColor="text1"/>
+          <w:sz w:val="28"/>
+          <w:u w:val="single"/>
+        </w:rPr>
+      </w:pPr>
+      <w:r>
+        <w:rPr>
+          <w:b/>
+          <w:color w:val="000000" w:themeColor="text1"/>
+          <w:sz w:val="28"/>
+          <w:u w:val="single"/>
+        </w:rPr>
+        <w:t>Récapitulatif de</w:t>
+      </w:r>
+      <w:r>
+        <w:rPr>
+          <w:b/>
+          <w:color w:val="000000" w:themeColor="text1"/>
+          <w:sz w:val="28"/>
+          <w:u w:val="single"/>
+        </w:rPr>
+        <w:t xml:space="preserve"> la rencontre avec </w:t>
+      </w:r>
+      <w:r>
+        <w:rPr>
+          <w:b/>
+          <w:color w:val="000000" w:themeColor="text1"/>
+          <w:sz w:val="28"/>
+          <w:u w:val="single"/>
+        </w:rPr>
+        <w:t xml:space="preserve">: </w:t>
+      </w:r>
+    </w:p>
+    <w:p>
+      <w:pPr>
+        <w:pStyle w:val="Pardeliste"/>
+        <w:numPr>
+          <w:ilvl w:val="0"/>
+          <w:numId w:val="17"/>
+        </w:numPr>
+        <w:jc w:val="both"/>
+        <w:rPr>
+          <w:color w:val="0070C0"/>
+        </w:rPr>
+      </w:pPr>
+      <w:r>
+        <w:rPr>
+          <w:color w:val="000000" w:themeColor="text1"/>
+        </w:rPr>
+        <w:t>Matrice de risques</w:t>
+      </w:r>
+      <w:r>
+        <w:rPr>
+          <w:color w:val="000000" w:themeColor="text1"/>
+        </w:rPr>
+        <w:t> : ok</w:t>
+      </w:r>
+    </w:p>
+    <w:p>
+      <w:pPr>
+        <w:pStyle w:val="Pardeliste"/>
+        <w:numPr>
+          <w:ilvl w:val="0"/>
+          <w:numId w:val="17"/>
+        </w:numPr>
+        <w:jc w:val="both"/>
+        <w:rPr>
+          <w:color w:val="0070C0"/>
+        </w:rPr>
+      </w:pPr>
+      <w:r>
+        <w:rPr>
+          <w:color w:val="000000" w:themeColor="text1"/>
+        </w:rPr>
+        <w:t>GANTT</w:t>
+      </w:r>
+      <w:r>
+        <w:rPr>
+          <w:color w:val="000000" w:themeColor="text1"/>
+        </w:rPr>
+        <w:t> :</w:t>
+      </w:r>
+      <w:r>
+        <w:rPr>
+          <w:color w:val="000000" w:themeColor="text1"/>
+        </w:rPr>
+        <w:t xml:space="preserve"> ok</w:t>
+      </w:r>
+      <w:r>
+        <w:rPr>
+          <w:color w:val="000000" w:themeColor="text1"/>
+        </w:rPr>
+        <w:t xml:space="preserve"> (</w:t>
+      </w:r>
+      <w:r>
+        <w:rPr>
+          <w:color w:val="000000" w:themeColor="text1"/>
+        </w:rPr>
+        <w:t>q</w:t>
+      </w:r>
+      <w:r>
+        <w:rPr>
+          <w:color w:val="000000" w:themeColor="text1"/>
+        </w:rPr>
+        <w:t>ui va vérifier les phase</w:t>
+      </w:r>
+      <w:r>
+        <w:rPr>
+          <w:color w:val="000000" w:themeColor="text1"/>
+        </w:rPr>
+        <w:t>s</w:t>
+      </w:r>
+      <w:r>
+        <w:rPr>
+          <w:color w:val="000000" w:themeColor="text1"/>
+        </w:rPr>
+        <w:t xml:space="preserve"> de recette ? </w:t>
+      </w:r>
+    </w:p>
+    <w:p>
+      <w:pPr>
+        <w:pStyle w:val="Pardeliste"/>
+        <w:numPr>
+          <w:ilvl w:val="0"/>
+          <w:numId w:val="17"/>
+        </w:numPr>
+        <w:jc w:val="both"/>
+        <w:rPr>
+          <w:color w:val="0070C0"/>
+        </w:rPr>
+      </w:pPr>
+      <w:r>
+        <w:rPr>
+          <w:color w:val="000000" w:themeColor="text1"/>
+        </w:rPr>
+        <w:t xml:space="preserve">Validation du besoin : à faire </w:t>
+      </w:r>
+    </w:p>
+    <w:p>
+      <w:pPr>
+        <w:pStyle w:val="Pardeliste"/>
+        <w:numPr>
+          <w:ilvl w:val="0"/>
+          <w:numId w:val="17"/>
+        </w:numPr>
+        <w:jc w:val="both"/>
+        <w:rPr>
+          <w:color w:val="000000" w:themeColor="text1"/>
+        </w:rPr>
+      </w:pPr>
+      <w:r>
+        <w:rPr>
+          <w:color w:val="000000" w:themeColor="text1"/>
+        </w:rPr>
+        <w:t xml:space="preserve">Liste des livrables : ok </w:t>
+      </w:r>
+    </w:p>
+    <w:p>
+      <w:pPr>
+        <w:jc w:val="both"/>
+        <w:rPr>
+          <w:b/>
+          <w:color w:val="000000" w:themeColor="text1"/>
+          <w:sz w:val="28"/>
+          <w:u w:val="single"/>
+        </w:rPr>
+      </w:pPr>
+    </w:p>
+    <w:p>
+      <w:pPr>
+        <w:tabs>
+          <w:tab w:val="left" w:pos="1000"/>
+        </w:tabs>
+        <w:ind w:left="360"/>
+        <w:jc w:val="both"/>
+        <w:rPr>
+          <w:color w:val="000000" w:themeColor="text1"/>
+        </w:rPr>
+      </w:pPr>
     </w:p>
     <w:sectPr>
       <w:footerReference w:type="default" r:id="rId7"/>
@@ -1517,7 +2712,7 @@
           <w:rPr>
             <w:noProof/>
           </w:rPr>
-          <w:t>3</w:t>
+          <w:t>2</w:t>
         </w:r>
         <w:r>
           <w:rPr>

</xml_diff>